<commit_message>
Cont sistemas de primer orden y sistemas eléctricos - G4
</commit_message>
<xml_diff>
--- a/G3/Semana 4/Sistemas de primer orden y Sistemas Eléctricos.docx
+++ b/G3/Semana 4/Sistemas de primer orden y Sistemas Eléctricos.docx
@@ -4386,12 +4386,11 @@
           <w:noProof/>
           <w:lang w:val="es-CO"/>
         </w:rPr>
-        <w:lastRenderedPageBreak/>
         <w:drawing>
-          <wp:inline distT="0" distB="0" distL="0" distR="0" wp14:anchorId="0780C506" wp14:editId="101C8663">
-            <wp:extent cx="5607685" cy="2353310"/>
-            <wp:effectExtent l="0" t="0" r="0" b="8890"/>
-            <wp:docPr id="37" name="Imagen 37"/>
+          <wp:inline distT="0" distB="0" distL="0" distR="0" wp14:anchorId="72A33F50" wp14:editId="14D3A232">
+            <wp:extent cx="3657600" cy="1981200"/>
+            <wp:effectExtent l="0" t="0" r="0" b="0"/>
+            <wp:docPr id="18" name="Imagen 18"/>
             <wp:cNvGraphicFramePr>
               <a:graphicFrameLocks xmlns:a="http://schemas.openxmlformats.org/drawingml/2006/main" noChangeAspect="1"/>
             </wp:cNvGraphicFramePr>
@@ -4405,7 +4404,7 @@
                     </pic:cNvPicPr>
                   </pic:nvPicPr>
                   <pic:blipFill>
-                    <a:blip r:embed="rId10" cstate="print">
+                    <a:blip r:embed="rId10">
                       <a:extLst>
                         <a:ext uri="{28A0092B-C50C-407E-A947-70E740481C1C}">
                           <a14:useLocalDpi xmlns:a14="http://schemas.microsoft.com/office/drawing/2010/main" val="0"/>
@@ -4420,7 +4419,7 @@
                   <pic:spPr bwMode="auto">
                     <a:xfrm>
                       <a:off x="0" y="0"/>
-                      <a:ext cx="5607685" cy="2353310"/>
+                      <a:ext cx="3657600" cy="1981200"/>
                     </a:xfrm>
                     <a:prstGeom prst="rect">
                       <a:avLst/>
@@ -4439,24 +4438,6 @@
     </w:p>
     <w:p>
       <w:pPr>
-        <w:jc w:val="both"/>
-        <w:rPr>
-          <w:rFonts w:eastAsiaTheme="minorEastAsia"/>
-          <w:bCs/>
-          <w:lang w:val="es-CO"/>
-        </w:rPr>
-      </w:pPr>
-      <w:r>
-        <w:rPr>
-          <w:rFonts w:eastAsiaTheme="minorEastAsia"/>
-          <w:bCs/>
-          <w:lang w:val="es-CO"/>
-        </w:rPr>
-        <w:t>------------------------------vamos aquí------------------------</w:t>
-      </w:r>
-    </w:p>
-    <w:p>
-      <w:pPr>
         <w:jc w:val="center"/>
         <w:rPr>
           <w:rFonts w:eastAsiaTheme="minorEastAsia"/>
@@ -4474,6 +4455,7 @@
           <w:iCs/>
           <w:lang w:val="es-CO"/>
         </w:rPr>
+        <w:lastRenderedPageBreak/>
         <w:t>Sistemas eléctricos</w:t>
       </w:r>
     </w:p>
@@ -6511,7 +6493,6 @@
           <w:iCs/>
           <w:noProof/>
         </w:rPr>
-        <w:lastRenderedPageBreak/>
         <w:drawing>
           <wp:inline distT="0" distB="0" distL="0" distR="0" wp14:anchorId="08C78796" wp14:editId="69A9433B">
             <wp:extent cx="1930277" cy="1036749"/>
@@ -7338,6 +7319,75 @@
           <w:iCs/>
           <w:lang w:val="es-CO"/>
         </w:rPr>
+        <w:lastRenderedPageBreak/>
+        <w:t>Variables de estado (SE general):</w:t>
+      </w:r>
+    </w:p>
+    <w:p>
+      <w:pPr>
+        <w:pStyle w:val="Prrafodelista"/>
+        <w:jc w:val="both"/>
+        <w:rPr>
+          <w:rFonts w:eastAsiaTheme="minorEastAsia"/>
+          <w:iCs/>
+          <w:lang w:val="es-CO"/>
+        </w:rPr>
+      </w:pPr>
+      <w:r>
+        <w:rPr>
+          <w:rFonts w:eastAsiaTheme="minorEastAsia"/>
+          <w:iCs/>
+          <w:lang w:val="es-CO"/>
+        </w:rPr>
+        <w:t>Los voltajes en los capacitores y las corrientes en los inductores.</w:t>
+      </w:r>
+    </w:p>
+    <w:p>
+      <w:pPr>
+        <w:pStyle w:val="Prrafodelista"/>
+        <w:jc w:val="both"/>
+        <w:rPr>
+          <w:rFonts w:eastAsiaTheme="minorEastAsia"/>
+          <w:b/>
+          <w:bCs/>
+          <w:iCs/>
+          <w:lang w:val="es-CO"/>
+        </w:rPr>
+      </w:pPr>
+    </w:p>
+    <w:p>
+      <w:pPr>
+        <w:pStyle w:val="Prrafodelista"/>
+        <w:jc w:val="both"/>
+        <w:rPr>
+          <w:rFonts w:eastAsiaTheme="minorEastAsia"/>
+          <w:b/>
+          <w:bCs/>
+          <w:iCs/>
+          <w:lang w:val="es-CO"/>
+        </w:rPr>
+      </w:pPr>
+    </w:p>
+    <w:p>
+      <w:pPr>
+        <w:pStyle w:val="Prrafodelista"/>
+        <w:jc w:val="both"/>
+        <w:rPr>
+          <w:rFonts w:eastAsiaTheme="minorEastAsia"/>
+          <w:b/>
+          <w:bCs/>
+          <w:iCs/>
+          <w:lang w:val="es-CO"/>
+        </w:rPr>
+      </w:pPr>
+      <w:r>
+        <w:rPr>
+          <w:rFonts w:eastAsiaTheme="minorEastAsia"/>
+          <w:b/>
+          <w:bCs/>
+          <w:iCs/>
+          <w:lang w:val="es-CO"/>
+        </w:rPr>
         <w:t>Ejemplo</w:t>
       </w:r>
       <w:r>
@@ -8112,6 +8162,151 @@
         <w:jc w:val="both"/>
         <w:rPr>
           <w:rFonts w:eastAsiaTheme="minorEastAsia"/>
+          <w:b/>
+          <w:bCs/>
+          <w:iCs/>
+          <w:lang w:val="es-CO"/>
+        </w:rPr>
+      </w:pPr>
+      <m:oMathPara>
+        <m:oMath>
+          <m:r>
+            <w:rPr>
+              <w:rFonts w:ascii="Cambria Math" w:eastAsiaTheme="minorEastAsia" w:hAnsi="Cambria Math"/>
+              <w:lang w:val="es-CO"/>
+            </w:rPr>
+            <m:t>V</m:t>
+          </m:r>
+          <m:d>
+            <m:dPr>
+              <m:ctrlPr>
+                <w:rPr>
+                  <w:rFonts w:ascii="Cambria Math" w:eastAsiaTheme="minorEastAsia" w:hAnsi="Cambria Math"/>
+                  <w:i/>
+                  <w:lang w:val="es-CO"/>
+                </w:rPr>
+              </m:ctrlPr>
+            </m:dPr>
+            <m:e>
+              <m:r>
+                <w:rPr>
+                  <w:rFonts w:ascii="Cambria Math" w:eastAsiaTheme="minorEastAsia" w:hAnsi="Cambria Math"/>
+                  <w:lang w:val="es-CO"/>
+                </w:rPr>
+                <m:t>s</m:t>
+              </m:r>
+            </m:e>
+          </m:d>
+          <m:r>
+            <w:rPr>
+              <w:rFonts w:ascii="Cambria Math" w:eastAsiaTheme="minorEastAsia" w:hAnsi="Cambria Math"/>
+              <w:lang w:val="es-CO"/>
+            </w:rPr>
+            <m:t>=</m:t>
+          </m:r>
+          <m:sSub>
+            <m:sSubPr>
+              <m:ctrlPr>
+                <w:rPr>
+                  <w:rFonts w:ascii="Cambria Math" w:eastAsiaTheme="minorEastAsia" w:hAnsi="Cambria Math"/>
+                  <w:i/>
+                  <w:iCs/>
+                  <w:lang w:val="es-CO"/>
+                </w:rPr>
+              </m:ctrlPr>
+            </m:sSubPr>
+            <m:e>
+              <m:r>
+                <w:rPr>
+                  <w:rFonts w:ascii="Cambria Math" w:eastAsiaTheme="minorEastAsia" w:hAnsi="Cambria Math"/>
+                  <w:lang w:val="es-CO"/>
+                </w:rPr>
+                <m:t>RCsV</m:t>
+              </m:r>
+            </m:e>
+            <m:sub>
+              <m:r>
+                <w:rPr>
+                  <w:rFonts w:ascii="Cambria Math" w:eastAsiaTheme="minorEastAsia" w:hAnsi="Cambria Math"/>
+                  <w:lang w:val="es-CO"/>
+                </w:rPr>
+                <m:t>C</m:t>
+              </m:r>
+            </m:sub>
+          </m:sSub>
+          <m:d>
+            <m:dPr>
+              <m:ctrlPr>
+                <w:rPr>
+                  <w:rFonts w:ascii="Cambria Math" w:eastAsiaTheme="minorEastAsia" w:hAnsi="Cambria Math"/>
+                  <w:i/>
+                  <w:lang w:val="es-CO"/>
+                </w:rPr>
+              </m:ctrlPr>
+            </m:dPr>
+            <m:e>
+              <m:r>
+                <w:rPr>
+                  <w:rFonts w:ascii="Cambria Math" w:eastAsiaTheme="minorEastAsia" w:hAnsi="Cambria Math"/>
+                  <w:lang w:val="es-CO"/>
+                </w:rPr>
+                <m:t>s</m:t>
+              </m:r>
+            </m:e>
+          </m:d>
+          <m:r>
+            <w:rPr>
+              <w:rFonts w:ascii="Cambria Math" w:eastAsiaTheme="minorEastAsia" w:hAnsi="Cambria Math"/>
+              <w:lang w:val="es-CO"/>
+            </w:rPr>
+            <m:t>+</m:t>
+          </m:r>
+          <m:sSub>
+            <m:sSubPr>
+              <m:ctrlPr>
+                <w:rPr>
+                  <w:rFonts w:ascii="Cambria Math" w:eastAsiaTheme="minorEastAsia" w:hAnsi="Cambria Math"/>
+                  <w:i/>
+                  <w:iCs/>
+                  <w:lang w:val="es-CO"/>
+                </w:rPr>
+              </m:ctrlPr>
+            </m:sSubPr>
+            <m:e>
+              <m:r>
+                <w:rPr>
+                  <w:rFonts w:ascii="Cambria Math" w:eastAsiaTheme="minorEastAsia" w:hAnsi="Cambria Math"/>
+                  <w:lang w:val="es-CO"/>
+                </w:rPr>
+                <m:t>V</m:t>
+              </m:r>
+            </m:e>
+            <m:sub>
+              <m:r>
+                <w:rPr>
+                  <w:rFonts w:ascii="Cambria Math" w:eastAsiaTheme="minorEastAsia" w:hAnsi="Cambria Math"/>
+                  <w:lang w:val="es-CO"/>
+                </w:rPr>
+                <m:t>C</m:t>
+              </m:r>
+            </m:sub>
+          </m:sSub>
+          <m:r>
+            <w:rPr>
+              <w:rFonts w:ascii="Cambria Math" w:eastAsiaTheme="minorEastAsia" w:hAnsi="Cambria Math"/>
+              <w:lang w:val="es-CO"/>
+            </w:rPr>
+            <m:t>(s)</m:t>
+          </m:r>
+        </m:oMath>
+      </m:oMathPara>
+    </w:p>
+    <w:p>
+      <w:pPr>
+        <w:pStyle w:val="Prrafodelista"/>
+        <w:jc w:val="both"/>
+        <w:rPr>
+          <w:rFonts w:eastAsiaTheme="minorEastAsia"/>
           <w:iCs/>
           <w:lang w:val="es-CO"/>
         </w:rPr>
@@ -8443,49 +8638,6 @@
           </m:f>
         </m:oMath>
       </m:oMathPara>
-    </w:p>
-    <w:p>
-      <w:pPr>
-        <w:pStyle w:val="Prrafodelista"/>
-        <w:jc w:val="both"/>
-        <w:rPr>
-          <w:rFonts w:eastAsiaTheme="minorEastAsia"/>
-          <w:b/>
-          <w:bCs/>
-          <w:iCs/>
-          <w:lang w:val="es-CO"/>
-        </w:rPr>
-      </w:pPr>
-      <w:r>
-        <w:rPr>
-          <w:rFonts w:eastAsiaTheme="minorEastAsia"/>
-          <w:b/>
-          <w:bCs/>
-          <w:iCs/>
-          <w:lang w:val="es-CO"/>
-        </w:rPr>
-        <w:t>Variables de estado (SE general):</w:t>
-      </w:r>
-    </w:p>
-    <w:p>
-      <w:pPr>
-        <w:pStyle w:val="Prrafodelista"/>
-        <w:jc w:val="both"/>
-        <w:rPr>
-          <w:rFonts w:eastAsiaTheme="minorEastAsia"/>
-          <w:iCs/>
-          <w:lang w:val="es-CO"/>
-        </w:rPr>
-      </w:pPr>
-      <w:r>
-        <w:rPr>
-          <w:rFonts w:eastAsiaTheme="minorEastAsia"/>
-          <w:iCs/>
-          <w:lang w:val="es-CO"/>
-        </w:rPr>
-        <w:lastRenderedPageBreak/>
-        <w:t>Los voltajes en los capacitores y las corrientes en los inductores.</w:t>
-      </w:r>
     </w:p>
     <w:p>
       <w:pPr>
@@ -8746,11 +8898,7 @@
           <w:lang w:val="es-CO"/>
         </w:rPr>
       </w:pPr>
-    </w:p>
-    <w:p>
-      <w:pPr>
-        <w:pStyle w:val="Prrafodelista"/>
-        <w:jc w:val="both"/>
+      <w:r>
         <w:rPr>
           <w:rFonts w:eastAsiaTheme="minorEastAsia"/>
           <w:b/>
@@ -8758,41 +8906,7 @@
           <w:iCs/>
           <w:lang w:val="es-CO"/>
         </w:rPr>
-      </w:pPr>
-    </w:p>
-    <w:p>
-      <w:pPr>
-        <w:pStyle w:val="Prrafodelista"/>
-        <w:jc w:val="both"/>
-        <w:rPr>
-          <w:rFonts w:eastAsiaTheme="minorEastAsia"/>
-          <w:b/>
-          <w:bCs/>
-          <w:iCs/>
-          <w:lang w:val="es-CO"/>
-        </w:rPr>
-      </w:pPr>
-    </w:p>
-    <w:p>
-      <w:pPr>
-        <w:pStyle w:val="Prrafodelista"/>
-        <w:jc w:val="both"/>
-        <w:rPr>
-          <w:rFonts w:eastAsiaTheme="minorEastAsia"/>
-          <w:b/>
-          <w:bCs/>
-          <w:iCs/>
-          <w:lang w:val="es-CO"/>
-        </w:rPr>
-      </w:pPr>
-      <w:r>
-        <w:rPr>
-          <w:rFonts w:eastAsiaTheme="minorEastAsia"/>
-          <w:b/>
-          <w:bCs/>
-          <w:iCs/>
-          <w:lang w:val="es-CO"/>
-        </w:rPr>
+        <w:lastRenderedPageBreak/>
         <w:t>Circuito RLC:</w:t>
       </w:r>
     </w:p>
@@ -10402,15 +10516,33 @@
         <w:jc w:val="both"/>
         <w:rPr>
           <w:rFonts w:eastAsiaTheme="minorEastAsia"/>
-          <w:iCs/>
+          <w:b/>
           <w:lang w:val="es-CO"/>
         </w:rPr>
       </w:pPr>
       <w:r>
         <w:rPr>
+          <w:rFonts w:eastAsiaTheme="minorEastAsia"/>
+          <w:b/>
+          <w:lang w:val="es-CO"/>
+        </w:rPr>
+        <w:t>------vamos aquí-----------</w:t>
+      </w:r>
+    </w:p>
+    <w:p>
+      <w:pPr>
+        <w:pStyle w:val="Prrafodelista"/>
+        <w:jc w:val="both"/>
+        <w:rPr>
+          <w:rFonts w:eastAsiaTheme="minorEastAsia"/>
+          <w:iCs/>
+          <w:lang w:val="es-CO"/>
+        </w:rPr>
+      </w:pPr>
+      <w:r>
+        <w:rPr>
           <w:noProof/>
         </w:rPr>
-        <w:lastRenderedPageBreak/>
         <w:drawing>
           <wp:inline distT="0" distB="0" distL="0" distR="0" wp14:anchorId="47F7E4E9" wp14:editId="562BCC4F">
             <wp:extent cx="5612130" cy="3554095"/>
@@ -14865,7 +14997,6 @@
         <w:rPr>
           <w:noProof/>
         </w:rPr>
-        <w:lastRenderedPageBreak/>
         <w:drawing>
           <wp:inline distT="0" distB="0" distL="0" distR="0" wp14:anchorId="2B97C408" wp14:editId="2DBBAAE8">
             <wp:extent cx="5612130" cy="1090930"/>
@@ -15060,6 +15191,7 @@
           <w:noProof/>
           <w:lang w:val="es-CO"/>
         </w:rPr>
+        <w:lastRenderedPageBreak/>
         <w:drawing>
           <wp:inline distT="0" distB="0" distL="0" distR="0" wp14:anchorId="4BE1B465" wp14:editId="091FA7A3">
             <wp:extent cx="5611495" cy="1339215"/>
@@ -15241,7 +15373,6 @@
             <w:rPr>
               <w:rFonts w:ascii="Cambria Math" w:eastAsiaTheme="minorEastAsia" w:hAnsi="Cambria Math"/>
             </w:rPr>
-            <w:lastRenderedPageBreak/>
             <m:t>H</m:t>
           </m:r>
           <m:d>
@@ -16869,6 +17000,7 @@
             <w:rPr>
               <w:rFonts w:ascii="Cambria Math" w:eastAsiaTheme="minorEastAsia" w:hAnsi="Cambria Math"/>
             </w:rPr>
+            <w:lastRenderedPageBreak/>
             <m:t>u=v</m:t>
           </m:r>
         </m:oMath>
@@ -27404,7 +27536,6 @@
         <w:rPr>
           <w:noProof/>
         </w:rPr>
-        <w:lastRenderedPageBreak/>
         <w:drawing>
           <wp:inline distT="0" distB="0" distL="0" distR="0" wp14:anchorId="35F871C9" wp14:editId="5B28A811">
             <wp:extent cx="2873188" cy="1663510"/>
@@ -27758,6 +27889,7 @@
               <w:rFonts w:ascii="Cambria Math" w:eastAsiaTheme="minorEastAsia" w:hAnsi="Cambria Math"/>
               <w:lang w:val="es-CO"/>
             </w:rPr>
+            <w:lastRenderedPageBreak/>
             <m:t>v=i</m:t>
           </m:r>
           <m:sSub>
@@ -28688,7 +28820,6 @@
           <w:noProof/>
           <w:lang w:val="es-CO"/>
         </w:rPr>
-        <w:lastRenderedPageBreak/>
         <w:drawing>
           <wp:inline distT="0" distB="0" distL="0" distR="0" wp14:anchorId="4713D6B7" wp14:editId="6168ACE0">
             <wp:extent cx="5612130" cy="1517015"/>
@@ -30019,6 +30150,7 @@
           <w:iCs/>
           <w:lang w:val="es-CO"/>
         </w:rPr>
+        <w:lastRenderedPageBreak/>
         <w:t>Definimos estados, entradas y salidas:</w:t>
       </w:r>
     </w:p>
@@ -35192,6 +35324,7 @@
           <w:noProof/>
           <w:lang w:val="es-CO"/>
         </w:rPr>
+        <w:lastRenderedPageBreak/>
         <w:drawing>
           <wp:inline distT="0" distB="0" distL="0" distR="0" wp14:anchorId="65CFAA95" wp14:editId="03CF1D3C">
             <wp:extent cx="1714500" cy="1458595"/>
@@ -35395,7 +35528,6 @@
         <w:rPr>
           <w:noProof/>
         </w:rPr>
-        <w:lastRenderedPageBreak/>
         <w:drawing>
           <wp:inline distT="0" distB="0" distL="0" distR="0" wp14:anchorId="557BE24F" wp14:editId="0CA5C96B">
             <wp:extent cx="4981575" cy="2457450"/>
@@ -35448,6 +35580,7 @@
         <w:rPr>
           <w:noProof/>
         </w:rPr>
+        <w:lastRenderedPageBreak/>
         <w:drawing>
           <wp:inline distT="0" distB="0" distL="0" distR="0" wp14:anchorId="3C11C67C" wp14:editId="10F84EA7">
             <wp:extent cx="4886325" cy="2724150"/>

</xml_diff>

<commit_message>
Sistema ellectricos y ao G3
</commit_message>
<xml_diff>
--- a/G3/Semana 4/Sistemas de primer orden y Sistemas Eléctricos.docx
+++ b/G3/Semana 4/Sistemas de primer orden y Sistemas Eléctricos.docx
@@ -10516,25 +10516,6 @@
         <w:jc w:val="both"/>
         <w:rPr>
           <w:rFonts w:eastAsiaTheme="minorEastAsia"/>
-          <w:b/>
-          <w:lang w:val="es-CO"/>
-        </w:rPr>
-      </w:pPr>
-      <w:r>
-        <w:rPr>
-          <w:rFonts w:eastAsiaTheme="minorEastAsia"/>
-          <w:b/>
-          <w:lang w:val="es-CO"/>
-        </w:rPr>
-        <w:t>------vamos aquí-----------</w:t>
-      </w:r>
-    </w:p>
-    <w:p>
-      <w:pPr>
-        <w:pStyle w:val="Prrafodelista"/>
-        <w:jc w:val="both"/>
-        <w:rPr>
-          <w:rFonts w:eastAsiaTheme="minorEastAsia"/>
           <w:iCs/>
           <w:lang w:val="es-CO"/>
         </w:rPr>
@@ -10611,6 +10592,7 @@
           <w:iCs/>
           <w:lang w:val="es-CO"/>
         </w:rPr>
+        <w:lastRenderedPageBreak/>
         <w:t>VE:</w:t>
       </w:r>
     </w:p>
@@ -10984,7 +10966,6 @@
         <w:jc w:val="both"/>
         <w:rPr>
           <w:rFonts w:eastAsiaTheme="minorEastAsia"/>
-          <w:iCs/>
           <w:lang w:val="es-CO"/>
         </w:rPr>
       </w:pPr>
@@ -11111,6 +11092,296 @@
         <w:jc w:val="both"/>
         <w:rPr>
           <w:rFonts w:eastAsiaTheme="minorEastAsia"/>
+          <w:b/>
+          <w:bCs/>
+          <w:lang w:val="es-CO"/>
+        </w:rPr>
+      </w:pPr>
+      <m:oMathPara>
+        <m:oMath>
+          <m:r>
+            <w:rPr>
+              <w:rFonts w:ascii="Cambria Math" w:eastAsiaTheme="minorEastAsia" w:hAnsi="Cambria Math"/>
+              <w:lang w:val="es-CO"/>
+            </w:rPr>
+            <m:t>i</m:t>
+          </m:r>
+          <m:d>
+            <m:dPr>
+              <m:ctrlPr>
+                <w:rPr>
+                  <w:rFonts w:ascii="Cambria Math" w:eastAsiaTheme="minorEastAsia" w:hAnsi="Cambria Math"/>
+                  <w:bCs/>
+                  <w:i/>
+                  <w:iCs/>
+                  <w:lang w:val="es-CO"/>
+                </w:rPr>
+              </m:ctrlPr>
+            </m:dPr>
+            <m:e>
+              <m:r>
+                <w:rPr>
+                  <w:rFonts w:ascii="Cambria Math" w:eastAsiaTheme="minorEastAsia" w:hAnsi="Cambria Math"/>
+                  <w:lang w:val="es-CO"/>
+                </w:rPr>
+                <m:t>t</m:t>
+              </m:r>
+            </m:e>
+          </m:d>
+          <m:r>
+            <w:rPr>
+              <w:rFonts w:ascii="Cambria Math" w:eastAsiaTheme="minorEastAsia" w:hAnsi="Cambria Math"/>
+              <w:lang w:val="es-CO"/>
+            </w:rPr>
+            <m:t>=</m:t>
+          </m:r>
+          <m:f>
+            <m:fPr>
+              <m:ctrlPr>
+                <w:rPr>
+                  <w:rFonts w:ascii="Cambria Math" w:eastAsiaTheme="minorEastAsia" w:hAnsi="Cambria Math"/>
+                  <w:bCs/>
+                  <w:i/>
+                  <w:iCs/>
+                  <w:lang w:val="es-CO"/>
+                </w:rPr>
+              </m:ctrlPr>
+            </m:fPr>
+            <m:num>
+              <m:sSub>
+                <m:sSubPr>
+                  <m:ctrlPr>
+                    <w:rPr>
+                      <w:rFonts w:ascii="Cambria Math" w:eastAsiaTheme="minorEastAsia" w:hAnsi="Cambria Math"/>
+                      <w:bCs/>
+                      <w:i/>
+                      <w:iCs/>
+                      <w:lang w:val="es-CO"/>
+                    </w:rPr>
+                  </m:ctrlPr>
+                </m:sSubPr>
+                <m:e>
+                  <m:r>
+                    <w:rPr>
+                      <w:rFonts w:ascii="Cambria Math" w:eastAsiaTheme="minorEastAsia" w:hAnsi="Cambria Math"/>
+                      <w:lang w:val="es-CO"/>
+                    </w:rPr>
+                    <m:t>v</m:t>
+                  </m:r>
+                </m:e>
+                <m:sub>
+                  <m:r>
+                    <w:rPr>
+                      <w:rFonts w:ascii="Cambria Math" w:eastAsiaTheme="minorEastAsia" w:hAnsi="Cambria Math"/>
+                      <w:lang w:val="es-CO"/>
+                    </w:rPr>
+                    <m:t>C</m:t>
+                  </m:r>
+                </m:sub>
+              </m:sSub>
+            </m:num>
+            <m:den>
+              <m:r>
+                <w:rPr>
+                  <w:rFonts w:ascii="Cambria Math" w:eastAsiaTheme="minorEastAsia" w:hAnsi="Cambria Math"/>
+                  <w:lang w:val="es-CO"/>
+                </w:rPr>
+                <m:t>R</m:t>
+              </m:r>
+            </m:den>
+          </m:f>
+          <m:r>
+            <w:rPr>
+              <w:rFonts w:ascii="Cambria Math" w:eastAsiaTheme="minorEastAsia" w:hAnsi="Cambria Math"/>
+              <w:lang w:val="es-CO"/>
+            </w:rPr>
+            <m:t>+C</m:t>
+          </m:r>
+          <m:f>
+            <m:fPr>
+              <m:ctrlPr>
+                <w:rPr>
+                  <w:rFonts w:ascii="Cambria Math" w:eastAsiaTheme="minorEastAsia" w:hAnsi="Cambria Math"/>
+                  <w:bCs/>
+                  <w:i/>
+                  <w:iCs/>
+                  <w:lang w:val="es-CO"/>
+                </w:rPr>
+              </m:ctrlPr>
+            </m:fPr>
+            <m:num>
+              <m:r>
+                <w:rPr>
+                  <w:rFonts w:ascii="Cambria Math" w:eastAsiaTheme="minorEastAsia" w:hAnsi="Cambria Math"/>
+                  <w:lang w:val="es-CO"/>
+                </w:rPr>
+                <m:t>d</m:t>
+              </m:r>
+              <m:sSub>
+                <m:sSubPr>
+                  <m:ctrlPr>
+                    <w:rPr>
+                      <w:rFonts w:ascii="Cambria Math" w:eastAsiaTheme="minorEastAsia" w:hAnsi="Cambria Math"/>
+                      <w:bCs/>
+                      <w:i/>
+                      <w:iCs/>
+                      <w:lang w:val="es-CO"/>
+                    </w:rPr>
+                  </m:ctrlPr>
+                </m:sSubPr>
+                <m:e>
+                  <m:r>
+                    <w:rPr>
+                      <w:rFonts w:ascii="Cambria Math" w:eastAsiaTheme="minorEastAsia" w:hAnsi="Cambria Math"/>
+                      <w:lang w:val="es-CO"/>
+                    </w:rPr>
+                    <m:t>v</m:t>
+                  </m:r>
+                </m:e>
+                <m:sub>
+                  <m:r>
+                    <w:rPr>
+                      <w:rFonts w:ascii="Cambria Math" w:eastAsiaTheme="minorEastAsia" w:hAnsi="Cambria Math"/>
+                      <w:lang w:val="es-CO"/>
+                    </w:rPr>
+                    <m:t>C</m:t>
+                  </m:r>
+                </m:sub>
+              </m:sSub>
+            </m:num>
+            <m:den>
+              <m:r>
+                <w:rPr>
+                  <w:rFonts w:ascii="Cambria Math" w:eastAsiaTheme="minorEastAsia" w:hAnsi="Cambria Math"/>
+                  <w:lang w:val="es-CO"/>
+                </w:rPr>
+                <m:t>dt</m:t>
+              </m:r>
+            </m:den>
+          </m:f>
+          <m:r>
+            <w:rPr>
+              <w:rFonts w:ascii="Cambria Math" w:eastAsiaTheme="minorEastAsia" w:hAnsi="Cambria Math"/>
+              <w:lang w:val="es-CO"/>
+            </w:rPr>
+            <m:t>+</m:t>
+          </m:r>
+          <m:f>
+            <m:fPr>
+              <m:ctrlPr>
+                <w:rPr>
+                  <w:rFonts w:ascii="Cambria Math" w:eastAsiaTheme="minorEastAsia" w:hAnsi="Cambria Math"/>
+                  <w:bCs/>
+                  <w:i/>
+                  <w:iCs/>
+                  <w:lang w:val="es-CO"/>
+                </w:rPr>
+              </m:ctrlPr>
+            </m:fPr>
+            <m:num>
+              <m:r>
+                <w:rPr>
+                  <w:rFonts w:ascii="Cambria Math" w:eastAsiaTheme="minorEastAsia" w:hAnsi="Cambria Math"/>
+                  <w:lang w:val="es-CO"/>
+                </w:rPr>
+                <m:t>1</m:t>
+              </m:r>
+            </m:num>
+            <m:den>
+              <m:r>
+                <w:rPr>
+                  <w:rFonts w:ascii="Cambria Math" w:eastAsiaTheme="minorEastAsia" w:hAnsi="Cambria Math"/>
+                  <w:lang w:val="es-CO"/>
+                </w:rPr>
+                <m:t>L</m:t>
+              </m:r>
+            </m:den>
+          </m:f>
+          <m:nary>
+            <m:naryPr>
+              <m:limLoc m:val="undOvr"/>
+              <m:subHide m:val="1"/>
+              <m:supHide m:val="1"/>
+              <m:ctrlPr>
+                <w:rPr>
+                  <w:rFonts w:ascii="Cambria Math" w:eastAsiaTheme="minorEastAsia" w:hAnsi="Cambria Math"/>
+                  <w:bCs/>
+                  <w:i/>
+                  <w:iCs/>
+                  <w:lang w:val="es-CO"/>
+                </w:rPr>
+              </m:ctrlPr>
+            </m:naryPr>
+            <m:sub/>
+            <m:sup/>
+            <m:e>
+              <m:sSub>
+                <m:sSubPr>
+                  <m:ctrlPr>
+                    <w:rPr>
+                      <w:rFonts w:ascii="Cambria Math" w:eastAsiaTheme="minorEastAsia" w:hAnsi="Cambria Math"/>
+                      <w:bCs/>
+                      <w:i/>
+                      <w:iCs/>
+                      <w:lang w:val="es-CO"/>
+                    </w:rPr>
+                  </m:ctrlPr>
+                </m:sSubPr>
+                <m:e>
+                  <m:r>
+                    <w:rPr>
+                      <w:rFonts w:ascii="Cambria Math" w:eastAsiaTheme="minorEastAsia" w:hAnsi="Cambria Math"/>
+                      <w:lang w:val="es-CO"/>
+                    </w:rPr>
+                    <m:t>v</m:t>
+                  </m:r>
+                </m:e>
+                <m:sub>
+                  <m:r>
+                    <w:rPr>
+                      <w:rFonts w:ascii="Cambria Math" w:eastAsiaTheme="minorEastAsia" w:hAnsi="Cambria Math"/>
+                      <w:lang w:val="es-CO"/>
+                    </w:rPr>
+                    <m:t>C</m:t>
+                  </m:r>
+                </m:sub>
+              </m:sSub>
+              <m:r>
+                <w:rPr>
+                  <w:rFonts w:ascii="Cambria Math" w:eastAsiaTheme="minorEastAsia" w:hAnsi="Cambria Math"/>
+                  <w:lang w:val="es-CO"/>
+                </w:rPr>
+                <m:t>(t)</m:t>
+              </m:r>
+            </m:e>
+          </m:nary>
+          <m:r>
+            <w:rPr>
+              <w:rFonts w:ascii="Cambria Math" w:eastAsiaTheme="minorEastAsia" w:hAnsi="Cambria Math"/>
+              <w:lang w:val="es-CO"/>
+            </w:rPr>
+            <m:t>dt</m:t>
+          </m:r>
+        </m:oMath>
+      </m:oMathPara>
+    </w:p>
+    <w:p>
+      <w:pPr>
+        <w:pStyle w:val="Prrafodelista"/>
+        <w:jc w:val="both"/>
+        <w:rPr>
+          <w:rFonts w:eastAsiaTheme="minorEastAsia"/>
+          <w:iCs/>
+          <w:lang w:val="es-CO"/>
+        </w:rPr>
+      </w:pPr>
+    </w:p>
+    <w:p>
+      <w:pPr>
+        <w:pStyle w:val="Prrafodelista"/>
+        <w:jc w:val="both"/>
+        <w:rPr>
+          <w:rFonts w:eastAsiaTheme="minorEastAsia"/>
           <w:iCs/>
           <w:lang w:val="es-CO"/>
         </w:rPr>
@@ -11332,20 +11603,96 @@
             <w:rPr>
               <w:rFonts w:ascii="Cambria Math" w:eastAsiaTheme="minorEastAsia" w:hAnsi="Cambria Math"/>
             </w:rPr>
-            <m:t>=(u-</m:t>
+            <m:t>=</m:t>
           </m:r>
-          <m:f>
-            <m:fPr>
+          <m:d>
+            <m:dPr>
               <m:ctrlPr>
                 <w:rPr>
                   <w:rFonts w:ascii="Cambria Math" w:eastAsiaTheme="minorEastAsia" w:hAnsi="Cambria Math"/>
                   <w:b/>
-                  <w:bCs/>
-                  <w:i/>
-                </w:rPr>
-              </m:ctrlPr>
-            </m:fPr>
-            <m:num>
+                  <w:i/>
+                </w:rPr>
+              </m:ctrlPr>
+            </m:dPr>
+            <m:e>
+              <m:r>
+                <m:rPr>
+                  <m:sty m:val="bi"/>
+                </m:rPr>
+                <w:rPr>
+                  <w:rFonts w:ascii="Cambria Math" w:eastAsiaTheme="minorEastAsia" w:hAnsi="Cambria Math"/>
+                </w:rPr>
+                <m:t>u-</m:t>
+              </m:r>
+              <m:f>
+                <m:fPr>
+                  <m:ctrlPr>
+                    <w:rPr>
+                      <w:rFonts w:ascii="Cambria Math" w:eastAsiaTheme="minorEastAsia" w:hAnsi="Cambria Math"/>
+                      <w:b/>
+                      <w:bCs/>
+                      <w:i/>
+                    </w:rPr>
+                  </m:ctrlPr>
+                </m:fPr>
+                <m:num>
+                  <m:sSub>
+                    <m:sSubPr>
+                      <m:ctrlPr>
+                        <w:rPr>
+                          <w:rFonts w:ascii="Cambria Math" w:eastAsiaTheme="minorEastAsia" w:hAnsi="Cambria Math"/>
+                          <w:b/>
+                          <w:bCs/>
+                          <w:i/>
+                        </w:rPr>
+                      </m:ctrlPr>
+                    </m:sSubPr>
+                    <m:e>
+                      <m:r>
+                        <m:rPr>
+                          <m:sty m:val="bi"/>
+                        </m:rPr>
+                        <w:rPr>
+                          <w:rFonts w:ascii="Cambria Math" w:eastAsiaTheme="minorEastAsia" w:hAnsi="Cambria Math"/>
+                        </w:rPr>
+                        <m:t>x</m:t>
+                      </m:r>
+                    </m:e>
+                    <m:sub>
+                      <m:r>
+                        <m:rPr>
+                          <m:sty m:val="bi"/>
+                        </m:rPr>
+                        <w:rPr>
+                          <w:rFonts w:ascii="Cambria Math" w:eastAsiaTheme="minorEastAsia" w:hAnsi="Cambria Math"/>
+                        </w:rPr>
+                        <m:t>1</m:t>
+                      </m:r>
+                    </m:sub>
+                  </m:sSub>
+                </m:num>
+                <m:den>
+                  <m:r>
+                    <m:rPr>
+                      <m:sty m:val="bi"/>
+                    </m:rPr>
+                    <w:rPr>
+                      <w:rFonts w:ascii="Cambria Math" w:eastAsiaTheme="minorEastAsia" w:hAnsi="Cambria Math"/>
+                    </w:rPr>
+                    <m:t>R</m:t>
+                  </m:r>
+                </m:den>
+              </m:f>
+              <m:r>
+                <m:rPr>
+                  <m:sty m:val="bi"/>
+                </m:rPr>
+                <w:rPr>
+                  <w:rFonts w:ascii="Cambria Math" w:eastAsiaTheme="minorEastAsia" w:hAnsi="Cambria Math"/>
+                </w:rPr>
+                <m:t>-</m:t>
+              </m:r>
               <m:sSub>
                 <m:sSubPr>
                   <m:ctrlPr>
@@ -11376,23 +11723,12 @@
                     <w:rPr>
                       <w:rFonts w:ascii="Cambria Math" w:eastAsiaTheme="minorEastAsia" w:hAnsi="Cambria Math"/>
                     </w:rPr>
-                    <m:t>1</m:t>
+                    <m:t>2</m:t>
                   </m:r>
                 </m:sub>
               </m:sSub>
-            </m:num>
-            <m:den>
-              <m:r>
-                <m:rPr>
-                  <m:sty m:val="bi"/>
-                </m:rPr>
-                <w:rPr>
-                  <w:rFonts w:ascii="Cambria Math" w:eastAsiaTheme="minorEastAsia" w:hAnsi="Cambria Math"/>
-                </w:rPr>
-                <m:t>R</m:t>
-              </m:r>
-            </m:den>
-          </m:f>
+            </m:e>
+          </m:d>
           <m:r>
             <m:rPr>
               <m:sty m:val="bi"/>
@@ -11400,50 +11736,7 @@
             <w:rPr>
               <w:rFonts w:ascii="Cambria Math" w:eastAsiaTheme="minorEastAsia" w:hAnsi="Cambria Math"/>
             </w:rPr>
-            <m:t>-</m:t>
-          </m:r>
-          <m:sSub>
-            <m:sSubPr>
-              <m:ctrlPr>
-                <w:rPr>
-                  <w:rFonts w:ascii="Cambria Math" w:eastAsiaTheme="minorEastAsia" w:hAnsi="Cambria Math"/>
-                  <w:b/>
-                  <w:bCs/>
-                  <w:i/>
-                </w:rPr>
-              </m:ctrlPr>
-            </m:sSubPr>
-            <m:e>
-              <m:r>
-                <m:rPr>
-                  <m:sty m:val="bi"/>
-                </m:rPr>
-                <w:rPr>
-                  <w:rFonts w:ascii="Cambria Math" w:eastAsiaTheme="minorEastAsia" w:hAnsi="Cambria Math"/>
-                </w:rPr>
-                <m:t>x</m:t>
-              </m:r>
-            </m:e>
-            <m:sub>
-              <m:r>
-                <m:rPr>
-                  <m:sty m:val="bi"/>
-                </m:rPr>
-                <w:rPr>
-                  <w:rFonts w:ascii="Cambria Math" w:eastAsiaTheme="minorEastAsia" w:hAnsi="Cambria Math"/>
-                </w:rPr>
-                <m:t>2</m:t>
-              </m:r>
-            </m:sub>
-          </m:sSub>
-          <m:r>
-            <m:rPr>
-              <m:sty m:val="bi"/>
-            </m:rPr>
-            <w:rPr>
-              <w:rFonts w:ascii="Cambria Math" w:eastAsiaTheme="minorEastAsia" w:hAnsi="Cambria Math"/>
-            </w:rPr>
-            <m:t xml:space="preserve">)/C </m:t>
+            <m:t xml:space="preserve">/C </m:t>
           </m:r>
         </m:oMath>
       </m:oMathPara>
@@ -12910,13 +13203,23 @@
           <w:bCs/>
         </w:rPr>
       </w:pPr>
+      <w:proofErr w:type="spellStart"/>
       <w:r>
         <w:rPr>
           <w:rFonts w:eastAsiaTheme="minorEastAsia"/>
           <w:b/>
           <w:bCs/>
         </w:rPr>
-        <w:t>Ejemplo:</w:t>
+        <w:t>Ejemplo</w:t>
+      </w:r>
+      <w:proofErr w:type="spellEnd"/>
+      <w:r>
+        <w:rPr>
+          <w:rFonts w:eastAsiaTheme="minorEastAsia"/>
+          <w:b/>
+          <w:bCs/>
+        </w:rPr>
+        <w:t>:</w:t>
       </w:r>
     </w:p>
     <w:p>
@@ -12988,6 +13291,8 @@
         <w:rPr>
           <w:rFonts w:eastAsiaTheme="minorEastAsia"/>
           <w:b/>
+          <w:bCs/>
+          <w:iCs/>
           <w:lang w:val="es-CO"/>
         </w:rPr>
       </w:pPr>
@@ -13001,6 +13306,7 @@
               <w:rFonts w:ascii="Cambria Math" w:eastAsiaTheme="minorEastAsia" w:hAnsi="Cambria Math"/>
               <w:lang w:val="es-CO"/>
             </w:rPr>
+            <w:lastRenderedPageBreak/>
             <m:t>H</m:t>
           </m:r>
           <m:d>
@@ -13195,19 +13501,6 @@
           </m:r>
         </m:oMath>
       </m:oMathPara>
-    </w:p>
-    <w:p>
-      <w:pPr>
-        <w:pStyle w:val="Prrafodelista"/>
-        <w:jc w:val="both"/>
-        <w:rPr>
-          <w:rFonts w:eastAsiaTheme="minorEastAsia"/>
-          <w:b/>
-          <w:bCs/>
-          <w:iCs/>
-          <w:lang w:val="es-CO"/>
-        </w:rPr>
-      </w:pPr>
     </w:p>
     <w:p>
       <w:pPr>
@@ -14650,19 +14943,6 @@
           <w:lang w:val="es-CO"/>
         </w:rPr>
       </w:pPr>
-    </w:p>
-    <w:p>
-      <w:pPr>
-        <w:pStyle w:val="Prrafodelista"/>
-        <w:jc w:val="both"/>
-        <w:rPr>
-          <w:rFonts w:eastAsiaTheme="minorEastAsia"/>
-          <w:b/>
-          <w:bCs/>
-          <w:iCs/>
-          <w:lang w:val="es-CO"/>
-        </w:rPr>
-      </w:pPr>
       <m:oMathPara>
         <m:oMath>
           <m:sSub>
@@ -14857,19 +15137,6 @@
           </m:sSub>
         </m:oMath>
       </m:oMathPara>
-    </w:p>
-    <w:p>
-      <w:pPr>
-        <w:pStyle w:val="Prrafodelista"/>
-        <w:jc w:val="both"/>
-        <w:rPr>
-          <w:rFonts w:eastAsiaTheme="minorEastAsia"/>
-          <w:b/>
-          <w:bCs/>
-          <w:iCs/>
-          <w:lang w:val="es-CO"/>
-        </w:rPr>
-      </w:pPr>
     </w:p>
     <w:p>
       <w:pPr>
@@ -15191,7 +15458,6 @@
           <w:noProof/>
           <w:lang w:val="es-CO"/>
         </w:rPr>
-        <w:lastRenderedPageBreak/>
         <w:drawing>
           <wp:inline distT="0" distB="0" distL="0" distR="0" wp14:anchorId="4BE1B465" wp14:editId="091FA7A3">
             <wp:extent cx="5611495" cy="1339215"/>
@@ -15257,6 +15523,7 @@
           <w:bCs/>
           <w:noProof/>
         </w:rPr>
+        <w:lastRenderedPageBreak/>
         <w:drawing>
           <wp:inline distT="0" distB="0" distL="0" distR="0" wp14:anchorId="232D39AD" wp14:editId="6234F189">
             <wp:extent cx="5611495" cy="1333500"/>
@@ -15891,6 +16158,182 @@
         <w:jc w:val="both"/>
         <w:rPr>
           <w:rFonts w:eastAsiaTheme="minorEastAsia"/>
+          <w:b/>
+          <w:bCs/>
+          <w:lang w:val="es-CO"/>
+        </w:rPr>
+      </w:pPr>
+      <m:oMathPara>
+        <m:oMath>
+          <m:r>
+            <w:rPr>
+              <w:rFonts w:ascii="Cambria Math" w:eastAsiaTheme="minorEastAsia" w:hAnsi="Cambria Math"/>
+              <w:lang w:val="es-CO"/>
+            </w:rPr>
+            <m:t>v</m:t>
+          </m:r>
+          <m:d>
+            <m:dPr>
+              <m:ctrlPr>
+                <w:rPr>
+                  <w:rFonts w:ascii="Cambria Math" w:eastAsiaTheme="minorEastAsia" w:hAnsi="Cambria Math"/>
+                  <w:bCs/>
+                  <w:i/>
+                  <w:iCs/>
+                  <w:lang w:val="es-CO"/>
+                </w:rPr>
+              </m:ctrlPr>
+            </m:dPr>
+            <m:e>
+              <m:r>
+                <w:rPr>
+                  <w:rFonts w:ascii="Cambria Math" w:eastAsiaTheme="minorEastAsia" w:hAnsi="Cambria Math"/>
+                  <w:lang w:val="es-CO"/>
+                </w:rPr>
+                <m:t>t</m:t>
+              </m:r>
+            </m:e>
+          </m:d>
+          <m:r>
+            <w:rPr>
+              <w:rFonts w:ascii="Cambria Math" w:eastAsiaTheme="minorEastAsia" w:hAnsi="Cambria Math"/>
+              <w:lang w:val="es-CO"/>
+            </w:rPr>
+            <m:t>=L</m:t>
+          </m:r>
+          <m:f>
+            <m:fPr>
+              <m:ctrlPr>
+                <w:rPr>
+                  <w:rFonts w:ascii="Cambria Math" w:eastAsiaTheme="minorEastAsia" w:hAnsi="Cambria Math"/>
+                  <w:bCs/>
+                  <w:i/>
+                  <w:iCs/>
+                  <w:lang w:val="es-CO"/>
+                </w:rPr>
+              </m:ctrlPr>
+            </m:fPr>
+            <m:num>
+              <m:r>
+                <w:rPr>
+                  <w:rFonts w:ascii="Cambria Math" w:eastAsiaTheme="minorEastAsia" w:hAnsi="Cambria Math"/>
+                  <w:lang w:val="es-CO"/>
+                </w:rPr>
+                <m:t>d</m:t>
+              </m:r>
+              <m:sSub>
+                <m:sSubPr>
+                  <m:ctrlPr>
+                    <w:rPr>
+                      <w:rFonts w:ascii="Cambria Math" w:eastAsiaTheme="minorEastAsia" w:hAnsi="Cambria Math"/>
+                      <w:bCs/>
+                      <w:i/>
+                      <w:iCs/>
+                      <w:lang w:val="es-CO"/>
+                    </w:rPr>
+                  </m:ctrlPr>
+                </m:sSubPr>
+                <m:e>
+                  <m:r>
+                    <w:rPr>
+                      <w:rFonts w:ascii="Cambria Math" w:eastAsiaTheme="minorEastAsia" w:hAnsi="Cambria Math"/>
+                      <w:lang w:val="es-CO"/>
+                    </w:rPr>
+                    <m:t>i</m:t>
+                  </m:r>
+                </m:e>
+                <m:sub>
+                  <m:r>
+                    <w:rPr>
+                      <w:rFonts w:ascii="Cambria Math" w:eastAsiaTheme="minorEastAsia" w:hAnsi="Cambria Math"/>
+                      <w:lang w:val="es-CO"/>
+                    </w:rPr>
+                    <m:t>L</m:t>
+                  </m:r>
+                </m:sub>
+              </m:sSub>
+            </m:num>
+            <m:den>
+              <m:r>
+                <w:rPr>
+                  <w:rFonts w:ascii="Cambria Math" w:eastAsiaTheme="minorEastAsia" w:hAnsi="Cambria Math"/>
+                  <w:lang w:val="es-CO"/>
+                </w:rPr>
+                <m:t>dt</m:t>
+              </m:r>
+            </m:den>
+          </m:f>
+          <m:r>
+            <w:rPr>
+              <w:rFonts w:ascii="Cambria Math" w:eastAsiaTheme="minorEastAsia" w:hAnsi="Cambria Math"/>
+              <w:lang w:val="es-CO"/>
+            </w:rPr>
+            <m:t>+</m:t>
+          </m:r>
+          <m:sSub>
+            <m:sSubPr>
+              <m:ctrlPr>
+                <w:rPr>
+                  <w:rFonts w:ascii="Cambria Math" w:eastAsiaTheme="minorEastAsia" w:hAnsi="Cambria Math"/>
+                  <w:bCs/>
+                  <w:i/>
+                  <w:iCs/>
+                  <w:lang w:val="es-CO"/>
+                </w:rPr>
+              </m:ctrlPr>
+            </m:sSubPr>
+            <m:e>
+              <m:r>
+                <w:rPr>
+                  <w:rFonts w:ascii="Cambria Math" w:eastAsiaTheme="minorEastAsia" w:hAnsi="Cambria Math"/>
+                  <w:lang w:val="es-CO"/>
+                </w:rPr>
+                <m:t>v</m:t>
+              </m:r>
+            </m:e>
+            <m:sub>
+              <m:sSub>
+                <m:sSubPr>
+                  <m:ctrlPr>
+                    <w:rPr>
+                      <w:rFonts w:ascii="Cambria Math" w:eastAsiaTheme="minorEastAsia" w:hAnsi="Cambria Math"/>
+                      <w:bCs/>
+                      <w:i/>
+                      <w:iCs/>
+                      <w:lang w:val="es-CO"/>
+                    </w:rPr>
+                  </m:ctrlPr>
+                </m:sSubPr>
+                <m:e>
+                  <m:r>
+                    <w:rPr>
+                      <w:rFonts w:ascii="Cambria Math" w:eastAsiaTheme="minorEastAsia" w:hAnsi="Cambria Math"/>
+                      <w:lang w:val="es-CO"/>
+                    </w:rPr>
+                    <m:t>C</m:t>
+                  </m:r>
+                </m:e>
+                <m:sub>
+                  <m:r>
+                    <w:rPr>
+                      <w:rFonts w:ascii="Cambria Math" w:eastAsiaTheme="minorEastAsia" w:hAnsi="Cambria Math"/>
+                      <w:lang w:val="es-CO"/>
+                    </w:rPr>
+                    <m:t>1</m:t>
+                  </m:r>
+                </m:sub>
+              </m:sSub>
+            </m:sub>
+          </m:sSub>
+        </m:oMath>
+      </m:oMathPara>
+    </w:p>
+    <w:p>
+      <w:pPr>
+        <w:pStyle w:val="Prrafodelista"/>
+        <w:jc w:val="both"/>
+        <w:rPr>
+          <w:rFonts w:eastAsiaTheme="minorEastAsia"/>
           <w:bCs/>
           <w:iCs/>
           <w:lang w:val="es-CO"/>
@@ -16469,18 +16912,6 @@
           </m:f>
         </m:oMath>
       </m:oMathPara>
-    </w:p>
-    <w:p>
-      <w:pPr>
-        <w:pStyle w:val="Prrafodelista"/>
-        <w:jc w:val="both"/>
-        <w:rPr>
-          <w:rFonts w:eastAsiaTheme="minorEastAsia"/>
-          <w:bCs/>
-          <w:iCs/>
-          <w:lang w:val="es-CO"/>
-        </w:rPr>
-      </w:pPr>
     </w:p>
     <w:p>
       <w:pPr>
@@ -17000,7 +17431,6 @@
             <w:rPr>
               <w:rFonts w:ascii="Cambria Math" w:eastAsiaTheme="minorEastAsia" w:hAnsi="Cambria Math"/>
             </w:rPr>
-            <w:lastRenderedPageBreak/>
             <m:t>u=v</m:t>
           </m:r>
         </m:oMath>
@@ -17142,7 +17572,6 @@
         <w:jc w:val="both"/>
         <w:rPr>
           <w:rFonts w:eastAsiaTheme="minorEastAsia"/>
-          <w:iCs/>
           <w:lang w:val="es-CO"/>
         </w:rPr>
       </w:pPr>
@@ -17256,6 +17685,364 @@
           </m:r>
         </m:oMath>
       </m:oMathPara>
+    </w:p>
+    <w:p>
+      <w:pPr>
+        <w:pStyle w:val="Prrafodelista"/>
+        <w:jc w:val="both"/>
+        <w:rPr>
+          <w:rFonts w:eastAsiaTheme="minorEastAsia"/>
+          <w:bCs/>
+          <w:iCs/>
+          <w:lang w:val="es-CO"/>
+        </w:rPr>
+      </w:pPr>
+      <m:oMathPara>
+        <m:oMath>
+          <m:r>
+            <w:rPr>
+              <w:rFonts w:ascii="Cambria Math" w:eastAsiaTheme="minorEastAsia" w:hAnsi="Cambria Math"/>
+              <w:lang w:val="es-CO"/>
+            </w:rPr>
+            <m:t>v</m:t>
+          </m:r>
+          <m:d>
+            <m:dPr>
+              <m:ctrlPr>
+                <w:rPr>
+                  <w:rFonts w:ascii="Cambria Math" w:eastAsiaTheme="minorEastAsia" w:hAnsi="Cambria Math"/>
+                  <w:bCs/>
+                  <w:i/>
+                  <w:iCs/>
+                  <w:lang w:val="es-CO"/>
+                </w:rPr>
+              </m:ctrlPr>
+            </m:dPr>
+            <m:e>
+              <m:r>
+                <w:rPr>
+                  <w:rFonts w:ascii="Cambria Math" w:eastAsiaTheme="minorEastAsia" w:hAnsi="Cambria Math"/>
+                  <w:lang w:val="es-CO"/>
+                </w:rPr>
+                <m:t>t</m:t>
+              </m:r>
+            </m:e>
+          </m:d>
+          <m:r>
+            <w:rPr>
+              <w:rFonts w:ascii="Cambria Math" w:eastAsiaTheme="minorEastAsia" w:hAnsi="Cambria Math"/>
+              <w:lang w:val="es-CO"/>
+            </w:rPr>
+            <m:t>=L</m:t>
+          </m:r>
+          <m:f>
+            <m:fPr>
+              <m:ctrlPr>
+                <w:rPr>
+                  <w:rFonts w:ascii="Cambria Math" w:eastAsiaTheme="minorEastAsia" w:hAnsi="Cambria Math"/>
+                  <w:bCs/>
+                  <w:i/>
+                  <w:iCs/>
+                  <w:lang w:val="es-CO"/>
+                </w:rPr>
+              </m:ctrlPr>
+            </m:fPr>
+            <m:num>
+              <m:r>
+                <w:rPr>
+                  <w:rFonts w:ascii="Cambria Math" w:eastAsiaTheme="minorEastAsia" w:hAnsi="Cambria Math"/>
+                  <w:lang w:val="es-CO"/>
+                </w:rPr>
+                <m:t>d</m:t>
+              </m:r>
+              <m:sSub>
+                <m:sSubPr>
+                  <m:ctrlPr>
+                    <w:rPr>
+                      <w:rFonts w:ascii="Cambria Math" w:eastAsiaTheme="minorEastAsia" w:hAnsi="Cambria Math"/>
+                      <w:bCs/>
+                      <w:i/>
+                      <w:iCs/>
+                      <w:lang w:val="es-CO"/>
+                    </w:rPr>
+                  </m:ctrlPr>
+                </m:sSubPr>
+                <m:e>
+                  <m:r>
+                    <w:rPr>
+                      <w:rFonts w:ascii="Cambria Math" w:eastAsiaTheme="minorEastAsia" w:hAnsi="Cambria Math"/>
+                      <w:lang w:val="es-CO"/>
+                    </w:rPr>
+                    <m:t>i</m:t>
+                  </m:r>
+                </m:e>
+                <m:sub>
+                  <m:r>
+                    <w:rPr>
+                      <w:rFonts w:ascii="Cambria Math" w:eastAsiaTheme="minorEastAsia" w:hAnsi="Cambria Math"/>
+                      <w:lang w:val="es-CO"/>
+                    </w:rPr>
+                    <m:t>L</m:t>
+                  </m:r>
+                </m:sub>
+              </m:sSub>
+            </m:num>
+            <m:den>
+              <m:r>
+                <w:rPr>
+                  <w:rFonts w:ascii="Cambria Math" w:eastAsiaTheme="minorEastAsia" w:hAnsi="Cambria Math"/>
+                  <w:lang w:val="es-CO"/>
+                </w:rPr>
+                <m:t>dt</m:t>
+              </m:r>
+            </m:den>
+          </m:f>
+          <m:r>
+            <w:rPr>
+              <w:rFonts w:ascii="Cambria Math" w:eastAsiaTheme="minorEastAsia" w:hAnsi="Cambria Math"/>
+              <w:lang w:val="es-CO"/>
+            </w:rPr>
+            <m:t>+</m:t>
+          </m:r>
+          <m:sSub>
+            <m:sSubPr>
+              <m:ctrlPr>
+                <w:rPr>
+                  <w:rFonts w:ascii="Cambria Math" w:eastAsiaTheme="minorEastAsia" w:hAnsi="Cambria Math"/>
+                  <w:bCs/>
+                  <w:i/>
+                  <w:iCs/>
+                  <w:lang w:val="es-CO"/>
+                </w:rPr>
+              </m:ctrlPr>
+            </m:sSubPr>
+            <m:e>
+              <m:r>
+                <w:rPr>
+                  <w:rFonts w:ascii="Cambria Math" w:eastAsiaTheme="minorEastAsia" w:hAnsi="Cambria Math"/>
+                  <w:lang w:val="es-CO"/>
+                </w:rPr>
+                <m:t>v</m:t>
+              </m:r>
+            </m:e>
+            <m:sub>
+              <m:sSub>
+                <m:sSubPr>
+                  <m:ctrlPr>
+                    <w:rPr>
+                      <w:rFonts w:ascii="Cambria Math" w:eastAsiaTheme="minorEastAsia" w:hAnsi="Cambria Math"/>
+                      <w:bCs/>
+                      <w:i/>
+                      <w:iCs/>
+                      <w:lang w:val="es-CO"/>
+                    </w:rPr>
+                  </m:ctrlPr>
+                </m:sSubPr>
+                <m:e>
+                  <m:r>
+                    <w:rPr>
+                      <w:rFonts w:ascii="Cambria Math" w:eastAsiaTheme="minorEastAsia" w:hAnsi="Cambria Math"/>
+                      <w:lang w:val="es-CO"/>
+                    </w:rPr>
+                    <m:t>C</m:t>
+                  </m:r>
+                </m:e>
+                <m:sub>
+                  <m:r>
+                    <w:rPr>
+                      <w:rFonts w:ascii="Cambria Math" w:eastAsiaTheme="minorEastAsia" w:hAnsi="Cambria Math"/>
+                      <w:lang w:val="es-CO"/>
+                    </w:rPr>
+                    <m:t>1</m:t>
+                  </m:r>
+                </m:sub>
+              </m:sSub>
+            </m:sub>
+          </m:sSub>
+        </m:oMath>
+      </m:oMathPara>
+    </w:p>
+    <w:p>
+      <w:pPr>
+        <w:pStyle w:val="Prrafodelista"/>
+        <w:jc w:val="both"/>
+        <w:rPr>
+          <w:rFonts w:eastAsiaTheme="minorEastAsia"/>
+          <w:b/>
+          <w:bCs/>
+          <w:lang w:val="es-CO"/>
+        </w:rPr>
+      </w:pPr>
+      <m:oMathPara>
+        <m:oMath>
+          <m:f>
+            <m:fPr>
+              <m:ctrlPr>
+                <w:rPr>
+                  <w:rFonts w:ascii="Cambria Math" w:eastAsiaTheme="minorEastAsia" w:hAnsi="Cambria Math"/>
+                  <w:bCs/>
+                  <w:i/>
+                  <w:iCs/>
+                  <w:lang w:val="es-CO"/>
+                </w:rPr>
+              </m:ctrlPr>
+            </m:fPr>
+            <m:num>
+              <m:r>
+                <w:rPr>
+                  <w:rFonts w:ascii="Cambria Math" w:eastAsiaTheme="minorEastAsia" w:hAnsi="Cambria Math"/>
+                  <w:lang w:val="es-CO"/>
+                </w:rPr>
+                <m:t>d</m:t>
+              </m:r>
+              <m:sSub>
+                <m:sSubPr>
+                  <m:ctrlPr>
+                    <w:rPr>
+                      <w:rFonts w:ascii="Cambria Math" w:eastAsiaTheme="minorEastAsia" w:hAnsi="Cambria Math"/>
+                      <w:bCs/>
+                      <w:i/>
+                      <w:iCs/>
+                      <w:lang w:val="es-CO"/>
+                    </w:rPr>
+                  </m:ctrlPr>
+                </m:sSubPr>
+                <m:e>
+                  <m:r>
+                    <w:rPr>
+                      <w:rFonts w:ascii="Cambria Math" w:eastAsiaTheme="minorEastAsia" w:hAnsi="Cambria Math"/>
+                      <w:lang w:val="es-CO"/>
+                    </w:rPr>
+                    <m:t>i</m:t>
+                  </m:r>
+                </m:e>
+                <m:sub>
+                  <m:r>
+                    <w:rPr>
+                      <w:rFonts w:ascii="Cambria Math" w:eastAsiaTheme="minorEastAsia" w:hAnsi="Cambria Math"/>
+                      <w:lang w:val="es-CO"/>
+                    </w:rPr>
+                    <m:t>L</m:t>
+                  </m:r>
+                </m:sub>
+              </m:sSub>
+            </m:num>
+            <m:den>
+              <m:r>
+                <w:rPr>
+                  <w:rFonts w:ascii="Cambria Math" w:eastAsiaTheme="minorEastAsia" w:hAnsi="Cambria Math"/>
+                  <w:lang w:val="es-CO"/>
+                </w:rPr>
+                <m:t>dt</m:t>
+              </m:r>
+            </m:den>
+          </m:f>
+          <m:r>
+            <w:rPr>
+              <w:rFonts w:ascii="Cambria Math" w:eastAsiaTheme="minorEastAsia" w:hAnsi="Cambria Math"/>
+              <w:lang w:val="es-CO"/>
+            </w:rPr>
+            <m:t>=</m:t>
+          </m:r>
+          <m:f>
+            <m:fPr>
+              <m:ctrlPr>
+                <w:rPr>
+                  <w:rFonts w:ascii="Cambria Math" w:eastAsiaTheme="minorEastAsia" w:hAnsi="Cambria Math"/>
+                  <w:bCs/>
+                  <w:i/>
+                  <w:iCs/>
+                  <w:lang w:val="es-CO"/>
+                </w:rPr>
+              </m:ctrlPr>
+            </m:fPr>
+            <m:num>
+              <m:r>
+                <w:rPr>
+                  <w:rFonts w:ascii="Cambria Math" w:eastAsiaTheme="minorEastAsia" w:hAnsi="Cambria Math"/>
+                  <w:lang w:val="es-CO"/>
+                </w:rPr>
+                <m:t>v-</m:t>
+              </m:r>
+              <m:sSub>
+                <m:sSubPr>
+                  <m:ctrlPr>
+                    <w:rPr>
+                      <w:rFonts w:ascii="Cambria Math" w:eastAsiaTheme="minorEastAsia" w:hAnsi="Cambria Math"/>
+                      <w:bCs/>
+                      <w:i/>
+                      <w:iCs/>
+                      <w:lang w:val="es-CO"/>
+                    </w:rPr>
+                  </m:ctrlPr>
+                </m:sSubPr>
+                <m:e>
+                  <m:r>
+                    <w:rPr>
+                      <w:rFonts w:ascii="Cambria Math" w:eastAsiaTheme="minorEastAsia" w:hAnsi="Cambria Math"/>
+                      <w:lang w:val="es-CO"/>
+                    </w:rPr>
+                    <m:t>v</m:t>
+                  </m:r>
+                </m:e>
+                <m:sub>
+                  <m:sSub>
+                    <m:sSubPr>
+                      <m:ctrlPr>
+                        <w:rPr>
+                          <w:rFonts w:ascii="Cambria Math" w:eastAsiaTheme="minorEastAsia" w:hAnsi="Cambria Math"/>
+                          <w:bCs/>
+                          <w:i/>
+                          <w:iCs/>
+                          <w:lang w:val="es-CO"/>
+                        </w:rPr>
+                      </m:ctrlPr>
+                    </m:sSubPr>
+                    <m:e>
+                      <m:r>
+                        <w:rPr>
+                          <w:rFonts w:ascii="Cambria Math" w:eastAsiaTheme="minorEastAsia" w:hAnsi="Cambria Math"/>
+                          <w:lang w:val="es-CO"/>
+                        </w:rPr>
+                        <m:t>C</m:t>
+                      </m:r>
+                    </m:e>
+                    <m:sub>
+                      <m:r>
+                        <w:rPr>
+                          <w:rFonts w:ascii="Cambria Math" w:eastAsiaTheme="minorEastAsia" w:hAnsi="Cambria Math"/>
+                          <w:lang w:val="es-CO"/>
+                        </w:rPr>
+                        <m:t>1</m:t>
+                      </m:r>
+                    </m:sub>
+                  </m:sSub>
+                </m:sub>
+              </m:sSub>
+            </m:num>
+            <m:den>
+              <m:r>
+                <w:rPr>
+                  <w:rFonts w:ascii="Cambria Math" w:eastAsiaTheme="minorEastAsia" w:hAnsi="Cambria Math"/>
+                  <w:lang w:val="es-CO"/>
+                </w:rPr>
+                <m:t>L</m:t>
+              </m:r>
+            </m:den>
+          </m:f>
+        </m:oMath>
+      </m:oMathPara>
+    </w:p>
+    <w:p>
+      <w:pPr>
+        <w:pStyle w:val="Prrafodelista"/>
+        <w:jc w:val="both"/>
+        <w:rPr>
+          <w:rFonts w:eastAsiaTheme="minorEastAsia"/>
+          <w:iCs/>
+          <w:lang w:val="es-CO"/>
+        </w:rPr>
+      </w:pPr>
     </w:p>
     <w:p>
       <w:pPr>
@@ -17586,6 +18373,186 @@
           </m:r>
         </m:oMath>
       </m:oMathPara>
+    </w:p>
+    <w:p>
+      <w:pPr>
+        <w:pStyle w:val="Prrafodelista"/>
+        <w:jc w:val="both"/>
+        <w:rPr>
+          <w:rFonts w:eastAsiaTheme="minorEastAsia"/>
+          <w:bCs/>
+          <w:iCs/>
+          <w:lang w:val="es-CO"/>
+        </w:rPr>
+      </w:pPr>
+      <m:oMathPara>
+        <m:oMath>
+          <m:sSub>
+            <m:sSubPr>
+              <m:ctrlPr>
+                <w:rPr>
+                  <w:rFonts w:ascii="Cambria Math" w:eastAsiaTheme="minorEastAsia" w:hAnsi="Cambria Math"/>
+                  <w:bCs/>
+                  <w:i/>
+                  <w:iCs/>
+                  <w:lang w:val="es-CO"/>
+                </w:rPr>
+              </m:ctrlPr>
+            </m:sSubPr>
+            <m:e>
+              <m:r>
+                <w:rPr>
+                  <w:rFonts w:ascii="Cambria Math" w:eastAsiaTheme="minorEastAsia" w:hAnsi="Cambria Math"/>
+                  <w:lang w:val="es-CO"/>
+                </w:rPr>
+                <m:t>i</m:t>
+              </m:r>
+            </m:e>
+            <m:sub>
+              <m:r>
+                <w:rPr>
+                  <w:rFonts w:ascii="Cambria Math" w:eastAsiaTheme="minorEastAsia" w:hAnsi="Cambria Math"/>
+                  <w:lang w:val="es-CO"/>
+                </w:rPr>
+                <m:t>L</m:t>
+              </m:r>
+            </m:sub>
+          </m:sSub>
+          <m:r>
+            <w:rPr>
+              <w:rFonts w:ascii="Cambria Math" w:eastAsiaTheme="minorEastAsia" w:hAnsi="Cambria Math"/>
+              <w:lang w:val="es-CO"/>
+            </w:rPr>
+            <m:t>=</m:t>
+          </m:r>
+          <m:sSub>
+            <m:sSubPr>
+              <m:ctrlPr>
+                <w:rPr>
+                  <w:rFonts w:ascii="Cambria Math" w:eastAsiaTheme="minorEastAsia" w:hAnsi="Cambria Math"/>
+                  <w:bCs/>
+                  <w:i/>
+                  <w:iCs/>
+                  <w:lang w:val="es-CO"/>
+                </w:rPr>
+              </m:ctrlPr>
+            </m:sSubPr>
+            <m:e>
+              <m:r>
+                <w:rPr>
+                  <w:rFonts w:ascii="Cambria Math" w:eastAsiaTheme="minorEastAsia" w:hAnsi="Cambria Math"/>
+                  <w:lang w:val="es-CO"/>
+                </w:rPr>
+                <m:t>i</m:t>
+              </m:r>
+            </m:e>
+            <m:sub>
+              <m:sSub>
+                <m:sSubPr>
+                  <m:ctrlPr>
+                    <w:rPr>
+                      <w:rFonts w:ascii="Cambria Math" w:eastAsiaTheme="minorEastAsia" w:hAnsi="Cambria Math"/>
+                      <w:bCs/>
+                      <w:i/>
+                      <w:iCs/>
+                      <w:lang w:val="es-CO"/>
+                    </w:rPr>
+                  </m:ctrlPr>
+                </m:sSubPr>
+                <m:e>
+                  <m:r>
+                    <w:rPr>
+                      <w:rFonts w:ascii="Cambria Math" w:eastAsiaTheme="minorEastAsia" w:hAnsi="Cambria Math"/>
+                      <w:lang w:val="es-CO"/>
+                    </w:rPr>
+                    <m:t>C</m:t>
+                  </m:r>
+                </m:e>
+                <m:sub>
+                  <m:r>
+                    <w:rPr>
+                      <w:rFonts w:ascii="Cambria Math" w:eastAsiaTheme="minorEastAsia" w:hAnsi="Cambria Math"/>
+                      <w:lang w:val="es-CO"/>
+                    </w:rPr>
+                    <m:t>1</m:t>
+                  </m:r>
+                </m:sub>
+              </m:sSub>
+            </m:sub>
+          </m:sSub>
+          <m:r>
+            <w:rPr>
+              <w:rFonts w:ascii="Cambria Math" w:eastAsiaTheme="minorEastAsia" w:hAnsi="Cambria Math"/>
+              <w:lang w:val="es-CO"/>
+            </w:rPr>
+            <m:t>+</m:t>
+          </m:r>
+          <m:sSub>
+            <m:sSubPr>
+              <m:ctrlPr>
+                <w:rPr>
+                  <w:rFonts w:ascii="Cambria Math" w:eastAsiaTheme="minorEastAsia" w:hAnsi="Cambria Math"/>
+                  <w:bCs/>
+                  <w:i/>
+                  <w:iCs/>
+                  <w:lang w:val="es-CO"/>
+                </w:rPr>
+              </m:ctrlPr>
+            </m:sSubPr>
+            <m:e>
+              <m:r>
+                <w:rPr>
+                  <w:rFonts w:ascii="Cambria Math" w:eastAsiaTheme="minorEastAsia" w:hAnsi="Cambria Math"/>
+                  <w:lang w:val="es-CO"/>
+                </w:rPr>
+                <m:t>i</m:t>
+              </m:r>
+            </m:e>
+            <m:sub>
+              <m:sSub>
+                <m:sSubPr>
+                  <m:ctrlPr>
+                    <w:rPr>
+                      <w:rFonts w:ascii="Cambria Math" w:eastAsiaTheme="minorEastAsia" w:hAnsi="Cambria Math"/>
+                      <w:bCs/>
+                      <w:i/>
+                      <w:iCs/>
+                      <w:lang w:val="es-CO"/>
+                    </w:rPr>
+                  </m:ctrlPr>
+                </m:sSubPr>
+                <m:e>
+                  <m:r>
+                    <w:rPr>
+                      <w:rFonts w:ascii="Cambria Math" w:eastAsiaTheme="minorEastAsia" w:hAnsi="Cambria Math"/>
+                      <w:lang w:val="es-CO"/>
+                    </w:rPr>
+                    <m:t>C</m:t>
+                  </m:r>
+                </m:e>
+                <m:sub>
+                  <m:r>
+                    <w:rPr>
+                      <w:rFonts w:ascii="Cambria Math" w:eastAsiaTheme="minorEastAsia" w:hAnsi="Cambria Math"/>
+                      <w:lang w:val="es-CO"/>
+                    </w:rPr>
+                    <m:t>2</m:t>
+                  </m:r>
+                </m:sub>
+              </m:sSub>
+            </m:sub>
+          </m:sSub>
+        </m:oMath>
+      </m:oMathPara>
+    </w:p>
+    <w:p>
+      <w:pPr>
+        <w:pStyle w:val="Prrafodelista"/>
+        <w:jc w:val="both"/>
+        <w:rPr>
+          <w:rFonts w:eastAsiaTheme="minorEastAsia"/>
+        </w:rPr>
+      </w:pPr>
     </w:p>
     <w:p>
       <w:pPr>
@@ -17888,6 +18855,702 @@
         <w:jc w:val="both"/>
         <w:rPr>
           <w:rFonts w:eastAsiaTheme="minorEastAsia"/>
+          <w:bCs/>
+          <w:iCs/>
+          <w:lang w:val="es-CO"/>
+        </w:rPr>
+      </w:pPr>
+      <m:oMathPara>
+        <m:oMath>
+          <m:f>
+            <m:fPr>
+              <m:ctrlPr>
+                <w:rPr>
+                  <w:rFonts w:ascii="Cambria Math" w:eastAsiaTheme="minorEastAsia" w:hAnsi="Cambria Math"/>
+                  <w:i/>
+                  <w:lang w:val="es-CO"/>
+                </w:rPr>
+              </m:ctrlPr>
+            </m:fPr>
+            <m:num>
+              <m:d>
+                <m:dPr>
+                  <m:ctrlPr>
+                    <w:rPr>
+                      <w:rFonts w:ascii="Cambria Math" w:eastAsiaTheme="minorEastAsia" w:hAnsi="Cambria Math"/>
+                      <w:bCs/>
+                      <w:i/>
+                      <w:iCs/>
+                      <w:lang w:val="es-CO"/>
+                    </w:rPr>
+                  </m:ctrlPr>
+                </m:dPr>
+                <m:e>
+                  <m:sSub>
+                    <m:sSubPr>
+                      <m:ctrlPr>
+                        <w:rPr>
+                          <w:rFonts w:ascii="Cambria Math" w:eastAsiaTheme="minorEastAsia" w:hAnsi="Cambria Math"/>
+                          <w:bCs/>
+                          <w:i/>
+                          <w:iCs/>
+                          <w:lang w:val="es-CO"/>
+                        </w:rPr>
+                      </m:ctrlPr>
+                    </m:sSubPr>
+                    <m:e>
+                      <m:r>
+                        <w:rPr>
+                          <w:rFonts w:ascii="Cambria Math" w:eastAsiaTheme="minorEastAsia" w:hAnsi="Cambria Math"/>
+                          <w:lang w:val="es-CO"/>
+                        </w:rPr>
+                        <m:t>i</m:t>
+                      </m:r>
+                    </m:e>
+                    <m:sub>
+                      <m:r>
+                        <w:rPr>
+                          <w:rFonts w:ascii="Cambria Math" w:eastAsiaTheme="minorEastAsia" w:hAnsi="Cambria Math"/>
+                          <w:lang w:val="es-CO"/>
+                        </w:rPr>
+                        <m:t>L</m:t>
+                      </m:r>
+                    </m:sub>
+                  </m:sSub>
+                  <m:r>
+                    <w:rPr>
+                      <w:rFonts w:ascii="Cambria Math" w:eastAsiaTheme="minorEastAsia" w:hAnsi="Cambria Math"/>
+                      <w:lang w:val="es-CO"/>
+                    </w:rPr>
+                    <m:t>-</m:t>
+                  </m:r>
+                  <m:sSub>
+                    <m:sSubPr>
+                      <m:ctrlPr>
+                        <w:rPr>
+                          <w:rFonts w:ascii="Cambria Math" w:eastAsiaTheme="minorEastAsia" w:hAnsi="Cambria Math"/>
+                          <w:bCs/>
+                          <w:i/>
+                          <w:iCs/>
+                          <w:lang w:val="es-CO"/>
+                        </w:rPr>
+                      </m:ctrlPr>
+                    </m:sSubPr>
+                    <m:e>
+                      <m:r>
+                        <w:rPr>
+                          <w:rFonts w:ascii="Cambria Math" w:eastAsiaTheme="minorEastAsia" w:hAnsi="Cambria Math"/>
+                          <w:lang w:val="es-CO"/>
+                        </w:rPr>
+                        <m:t>C</m:t>
+                      </m:r>
+                    </m:e>
+                    <m:sub>
+                      <m:r>
+                        <w:rPr>
+                          <w:rFonts w:ascii="Cambria Math" w:eastAsiaTheme="minorEastAsia" w:hAnsi="Cambria Math"/>
+                          <w:lang w:val="es-CO"/>
+                        </w:rPr>
+                        <m:t>2</m:t>
+                      </m:r>
+                    </m:sub>
+                  </m:sSub>
+                  <m:f>
+                    <m:fPr>
+                      <m:ctrlPr>
+                        <w:rPr>
+                          <w:rFonts w:ascii="Cambria Math" w:eastAsiaTheme="minorEastAsia" w:hAnsi="Cambria Math"/>
+                          <w:bCs/>
+                          <w:i/>
+                          <w:iCs/>
+                          <w:lang w:val="es-CO"/>
+                        </w:rPr>
+                      </m:ctrlPr>
+                    </m:fPr>
+                    <m:num>
+                      <m:r>
+                        <w:rPr>
+                          <w:rFonts w:ascii="Cambria Math" w:eastAsiaTheme="minorEastAsia" w:hAnsi="Cambria Math"/>
+                          <w:lang w:val="es-CO"/>
+                        </w:rPr>
+                        <m:t>d</m:t>
+                      </m:r>
+                      <m:sSub>
+                        <m:sSubPr>
+                          <m:ctrlPr>
+                            <w:rPr>
+                              <w:rFonts w:ascii="Cambria Math" w:eastAsiaTheme="minorEastAsia" w:hAnsi="Cambria Math"/>
+                              <w:bCs/>
+                              <w:i/>
+                              <w:iCs/>
+                              <w:lang w:val="es-CO"/>
+                            </w:rPr>
+                          </m:ctrlPr>
+                        </m:sSubPr>
+                        <m:e>
+                          <m:r>
+                            <w:rPr>
+                              <w:rFonts w:ascii="Cambria Math" w:eastAsiaTheme="minorEastAsia" w:hAnsi="Cambria Math"/>
+                              <w:lang w:val="es-CO"/>
+                            </w:rPr>
+                            <m:t>v</m:t>
+                          </m:r>
+                        </m:e>
+                        <m:sub>
+                          <m:sSub>
+                            <m:sSubPr>
+                              <m:ctrlPr>
+                                <w:rPr>
+                                  <w:rFonts w:ascii="Cambria Math" w:eastAsiaTheme="minorEastAsia" w:hAnsi="Cambria Math"/>
+                                  <w:bCs/>
+                                  <w:i/>
+                                  <w:iCs/>
+                                  <w:lang w:val="es-CO"/>
+                                </w:rPr>
+                              </m:ctrlPr>
+                            </m:sSubPr>
+                            <m:e>
+                              <m:r>
+                                <w:rPr>
+                                  <w:rFonts w:ascii="Cambria Math" w:eastAsiaTheme="minorEastAsia" w:hAnsi="Cambria Math"/>
+                                  <w:lang w:val="es-CO"/>
+                                </w:rPr>
+                                <m:t>C</m:t>
+                              </m:r>
+                            </m:e>
+                            <m:sub>
+                              <m:r>
+                                <w:rPr>
+                                  <w:rFonts w:ascii="Cambria Math" w:eastAsiaTheme="minorEastAsia" w:hAnsi="Cambria Math"/>
+                                  <w:lang w:val="es-CO"/>
+                                </w:rPr>
+                                <m:t>2</m:t>
+                              </m:r>
+                            </m:sub>
+                          </m:sSub>
+                        </m:sub>
+                      </m:sSub>
+                    </m:num>
+                    <m:den>
+                      <m:r>
+                        <w:rPr>
+                          <w:rFonts w:ascii="Cambria Math" w:eastAsiaTheme="minorEastAsia" w:hAnsi="Cambria Math"/>
+                          <w:lang w:val="es-CO"/>
+                        </w:rPr>
+                        <m:t>dt</m:t>
+                      </m:r>
+                    </m:den>
+                  </m:f>
+                  <m:ctrlPr>
+                    <w:rPr>
+                      <w:rFonts w:ascii="Cambria Math" w:eastAsiaTheme="minorEastAsia" w:hAnsi="Cambria Math"/>
+                      <w:i/>
+                      <w:lang w:val="es-CO"/>
+                    </w:rPr>
+                  </m:ctrlPr>
+                </m:e>
+              </m:d>
+            </m:num>
+            <m:den>
+              <m:sSub>
+                <m:sSubPr>
+                  <m:ctrlPr>
+                    <w:rPr>
+                      <w:rFonts w:ascii="Cambria Math" w:eastAsiaTheme="minorEastAsia" w:hAnsi="Cambria Math"/>
+                      <w:i/>
+                      <w:lang w:val="es-CO"/>
+                    </w:rPr>
+                  </m:ctrlPr>
+                </m:sSubPr>
+                <m:e>
+                  <m:r>
+                    <w:rPr>
+                      <w:rFonts w:ascii="Cambria Math" w:eastAsiaTheme="minorEastAsia" w:hAnsi="Cambria Math"/>
+                      <w:lang w:val="es-CO"/>
+                    </w:rPr>
+                    <m:t>C</m:t>
+                  </m:r>
+                </m:e>
+                <m:sub>
+                  <m:r>
+                    <w:rPr>
+                      <w:rFonts w:ascii="Cambria Math" w:eastAsiaTheme="minorEastAsia" w:hAnsi="Cambria Math"/>
+                      <w:lang w:val="es-CO"/>
+                    </w:rPr>
+                    <m:t>1</m:t>
+                  </m:r>
+                </m:sub>
+              </m:sSub>
+            </m:den>
+          </m:f>
+          <m:r>
+            <w:rPr>
+              <w:rFonts w:ascii="Cambria Math" w:eastAsiaTheme="minorEastAsia" w:hAnsi="Cambria Math"/>
+              <w:lang w:val="es-CO"/>
+            </w:rPr>
+            <m:t>=</m:t>
+          </m:r>
+          <m:f>
+            <m:fPr>
+              <m:ctrlPr>
+                <w:rPr>
+                  <w:rFonts w:ascii="Cambria Math" w:eastAsiaTheme="minorEastAsia" w:hAnsi="Cambria Math"/>
+                  <w:bCs/>
+                  <w:i/>
+                  <w:iCs/>
+                  <w:lang w:val="es-CO"/>
+                </w:rPr>
+              </m:ctrlPr>
+            </m:fPr>
+            <m:num>
+              <m:r>
+                <w:rPr>
+                  <w:rFonts w:ascii="Cambria Math" w:eastAsiaTheme="minorEastAsia" w:hAnsi="Cambria Math"/>
+                  <w:lang w:val="es-CO"/>
+                </w:rPr>
+                <m:t>d</m:t>
+              </m:r>
+              <m:sSub>
+                <m:sSubPr>
+                  <m:ctrlPr>
+                    <w:rPr>
+                      <w:rFonts w:ascii="Cambria Math" w:eastAsiaTheme="minorEastAsia" w:hAnsi="Cambria Math"/>
+                      <w:bCs/>
+                      <w:i/>
+                      <w:iCs/>
+                      <w:lang w:val="es-CO"/>
+                    </w:rPr>
+                  </m:ctrlPr>
+                </m:sSubPr>
+                <m:e>
+                  <m:r>
+                    <w:rPr>
+                      <w:rFonts w:ascii="Cambria Math" w:eastAsiaTheme="minorEastAsia" w:hAnsi="Cambria Math"/>
+                      <w:lang w:val="es-CO"/>
+                    </w:rPr>
+                    <m:t>v</m:t>
+                  </m:r>
+                </m:e>
+                <m:sub>
+                  <m:sSub>
+                    <m:sSubPr>
+                      <m:ctrlPr>
+                        <w:rPr>
+                          <w:rFonts w:ascii="Cambria Math" w:eastAsiaTheme="minorEastAsia" w:hAnsi="Cambria Math"/>
+                          <w:bCs/>
+                          <w:i/>
+                          <w:iCs/>
+                          <w:lang w:val="es-CO"/>
+                        </w:rPr>
+                      </m:ctrlPr>
+                    </m:sSubPr>
+                    <m:e>
+                      <m:r>
+                        <w:rPr>
+                          <w:rFonts w:ascii="Cambria Math" w:eastAsiaTheme="minorEastAsia" w:hAnsi="Cambria Math"/>
+                          <w:lang w:val="es-CO"/>
+                        </w:rPr>
+                        <m:t>C</m:t>
+                      </m:r>
+                    </m:e>
+                    <m:sub>
+                      <m:r>
+                        <w:rPr>
+                          <w:rFonts w:ascii="Cambria Math" w:eastAsiaTheme="minorEastAsia" w:hAnsi="Cambria Math"/>
+                          <w:lang w:val="es-CO"/>
+                        </w:rPr>
+                        <m:t>1</m:t>
+                      </m:r>
+                    </m:sub>
+                  </m:sSub>
+                </m:sub>
+              </m:sSub>
+            </m:num>
+            <m:den>
+              <m:r>
+                <w:rPr>
+                  <w:rFonts w:ascii="Cambria Math" w:eastAsiaTheme="minorEastAsia" w:hAnsi="Cambria Math"/>
+                  <w:lang w:val="es-CO"/>
+                </w:rPr>
+                <m:t>dt</m:t>
+              </m:r>
+            </m:den>
+          </m:f>
+        </m:oMath>
+      </m:oMathPara>
+    </w:p>
+    <w:p>
+      <w:pPr>
+        <w:pStyle w:val="Prrafodelista"/>
+        <w:jc w:val="both"/>
+        <w:rPr>
+          <w:rFonts w:eastAsiaTheme="minorEastAsia"/>
+          <w:bCs/>
+          <w:iCs/>
+          <w:lang w:val="es-CO"/>
+        </w:rPr>
+      </w:pPr>
+      <m:oMathPara>
+        <m:oMath>
+          <m:f>
+            <m:fPr>
+              <m:ctrlPr>
+                <w:rPr>
+                  <w:rFonts w:ascii="Cambria Math" w:eastAsiaTheme="minorEastAsia" w:hAnsi="Cambria Math"/>
+                  <w:i/>
+                  <w:lang w:val="es-CO"/>
+                </w:rPr>
+              </m:ctrlPr>
+            </m:fPr>
+            <m:num>
+              <m:d>
+                <m:dPr>
+                  <m:ctrlPr>
+                    <w:rPr>
+                      <w:rFonts w:ascii="Cambria Math" w:eastAsiaTheme="minorEastAsia" w:hAnsi="Cambria Math"/>
+                      <w:bCs/>
+                      <w:i/>
+                      <w:iCs/>
+                      <w:lang w:val="es-CO"/>
+                    </w:rPr>
+                  </m:ctrlPr>
+                </m:dPr>
+                <m:e>
+                  <m:sSub>
+                    <m:sSubPr>
+                      <m:ctrlPr>
+                        <w:rPr>
+                          <w:rFonts w:ascii="Cambria Math" w:eastAsiaTheme="minorEastAsia" w:hAnsi="Cambria Math"/>
+                          <w:bCs/>
+                          <w:i/>
+                          <w:iCs/>
+                          <w:lang w:val="es-CO"/>
+                        </w:rPr>
+                      </m:ctrlPr>
+                    </m:sSubPr>
+                    <m:e>
+                      <m:r>
+                        <w:rPr>
+                          <w:rFonts w:ascii="Cambria Math" w:eastAsiaTheme="minorEastAsia" w:hAnsi="Cambria Math"/>
+                          <w:lang w:val="es-CO"/>
+                        </w:rPr>
+                        <m:t>x</m:t>
+                      </m:r>
+                    </m:e>
+                    <m:sub>
+                      <m:r>
+                        <w:rPr>
+                          <w:rFonts w:ascii="Cambria Math" w:eastAsiaTheme="minorEastAsia" w:hAnsi="Cambria Math"/>
+                          <w:lang w:val="es-CO"/>
+                        </w:rPr>
+                        <m:t>1</m:t>
+                      </m:r>
+                    </m:sub>
+                  </m:sSub>
+                  <m:r>
+                    <w:rPr>
+                      <w:rFonts w:ascii="Cambria Math" w:eastAsiaTheme="minorEastAsia" w:hAnsi="Cambria Math"/>
+                      <w:lang w:val="es-CO"/>
+                    </w:rPr>
+                    <m:t>-</m:t>
+                  </m:r>
+                  <m:sSub>
+                    <m:sSubPr>
+                      <m:ctrlPr>
+                        <w:rPr>
+                          <w:rFonts w:ascii="Cambria Math" w:eastAsiaTheme="minorEastAsia" w:hAnsi="Cambria Math"/>
+                          <w:bCs/>
+                          <w:i/>
+                          <w:iCs/>
+                          <w:lang w:val="es-CO"/>
+                        </w:rPr>
+                      </m:ctrlPr>
+                    </m:sSubPr>
+                    <m:e>
+                      <m:r>
+                        <w:rPr>
+                          <w:rFonts w:ascii="Cambria Math" w:eastAsiaTheme="minorEastAsia" w:hAnsi="Cambria Math"/>
+                          <w:lang w:val="es-CO"/>
+                        </w:rPr>
+                        <m:t>C</m:t>
+                      </m:r>
+                    </m:e>
+                    <m:sub>
+                      <m:r>
+                        <w:rPr>
+                          <w:rFonts w:ascii="Cambria Math" w:eastAsiaTheme="minorEastAsia" w:hAnsi="Cambria Math"/>
+                          <w:lang w:val="es-CO"/>
+                        </w:rPr>
+                        <m:t>2</m:t>
+                      </m:r>
+                    </m:sub>
+                  </m:sSub>
+                  <m:f>
+                    <m:fPr>
+                      <m:ctrlPr>
+                        <w:rPr>
+                          <w:rFonts w:ascii="Cambria Math" w:eastAsiaTheme="minorEastAsia" w:hAnsi="Cambria Math"/>
+                          <w:i/>
+                        </w:rPr>
+                      </m:ctrlPr>
+                    </m:fPr>
+                    <m:num>
+                      <m:sSub>
+                        <m:sSubPr>
+                          <m:ctrlPr>
+                            <w:rPr>
+                              <w:rFonts w:ascii="Cambria Math" w:eastAsiaTheme="minorEastAsia" w:hAnsi="Cambria Math"/>
+                              <w:i/>
+                            </w:rPr>
+                          </m:ctrlPr>
+                        </m:sSubPr>
+                        <m:e>
+                          <m:r>
+                            <w:rPr>
+                              <w:rFonts w:ascii="Cambria Math" w:eastAsiaTheme="minorEastAsia" w:hAnsi="Cambria Math"/>
+                            </w:rPr>
+                            <m:t>(x</m:t>
+                          </m:r>
+                        </m:e>
+                        <m:sub>
+                          <m:r>
+                            <w:rPr>
+                              <w:rFonts w:ascii="Cambria Math" w:eastAsiaTheme="minorEastAsia" w:hAnsi="Cambria Math"/>
+                            </w:rPr>
+                            <m:t>2</m:t>
+                          </m:r>
+                        </m:sub>
+                      </m:sSub>
+                      <m:r>
+                        <w:rPr>
+                          <w:rFonts w:ascii="Cambria Math" w:eastAsiaTheme="minorEastAsia" w:hAnsi="Cambria Math"/>
+                        </w:rPr>
+                        <m:t>-</m:t>
+                      </m:r>
+                      <m:sSub>
+                        <m:sSubPr>
+                          <m:ctrlPr>
+                            <w:rPr>
+                              <w:rFonts w:ascii="Cambria Math" w:eastAsiaTheme="minorEastAsia" w:hAnsi="Cambria Math"/>
+                              <w:i/>
+                            </w:rPr>
+                          </m:ctrlPr>
+                        </m:sSubPr>
+                        <m:e>
+                          <m:r>
+                            <w:rPr>
+                              <w:rFonts w:ascii="Cambria Math" w:eastAsiaTheme="minorEastAsia" w:hAnsi="Cambria Math"/>
+                            </w:rPr>
+                            <m:t>x</m:t>
+                          </m:r>
+                        </m:e>
+                        <m:sub>
+                          <m:r>
+                            <w:rPr>
+                              <w:rFonts w:ascii="Cambria Math" w:eastAsiaTheme="minorEastAsia" w:hAnsi="Cambria Math"/>
+                            </w:rPr>
+                            <m:t>3</m:t>
+                          </m:r>
+                        </m:sub>
+                      </m:sSub>
+                      <m:r>
+                        <w:rPr>
+                          <w:rFonts w:ascii="Cambria Math" w:eastAsiaTheme="minorEastAsia" w:hAnsi="Cambria Math"/>
+                        </w:rPr>
+                        <m:t>)</m:t>
+                      </m:r>
+                    </m:num>
+                    <m:den>
+                      <m:r>
+                        <w:rPr>
+                          <w:rFonts w:ascii="Cambria Math" w:eastAsiaTheme="minorEastAsia" w:hAnsi="Cambria Math"/>
+                        </w:rPr>
+                        <m:t>R</m:t>
+                      </m:r>
+                      <m:sSub>
+                        <m:sSubPr>
+                          <m:ctrlPr>
+                            <w:rPr>
+                              <w:rFonts w:ascii="Cambria Math" w:eastAsiaTheme="minorEastAsia" w:hAnsi="Cambria Math"/>
+                              <w:i/>
+                            </w:rPr>
+                          </m:ctrlPr>
+                        </m:sSubPr>
+                        <m:e>
+                          <m:r>
+                            <w:rPr>
+                              <w:rFonts w:ascii="Cambria Math" w:eastAsiaTheme="minorEastAsia" w:hAnsi="Cambria Math"/>
+                            </w:rPr>
+                            <m:t>C</m:t>
+                          </m:r>
+                        </m:e>
+                        <m:sub>
+                          <m:r>
+                            <w:rPr>
+                              <w:rFonts w:ascii="Cambria Math" w:eastAsiaTheme="minorEastAsia" w:hAnsi="Cambria Math"/>
+                            </w:rPr>
+                            <m:t>2</m:t>
+                          </m:r>
+                        </m:sub>
+                      </m:sSub>
+                    </m:den>
+                  </m:f>
+                  <m:ctrlPr>
+                    <w:rPr>
+                      <w:rFonts w:ascii="Cambria Math" w:eastAsiaTheme="minorEastAsia" w:hAnsi="Cambria Math"/>
+                      <w:i/>
+                      <w:lang w:val="es-CO"/>
+                    </w:rPr>
+                  </m:ctrlPr>
+                </m:e>
+              </m:d>
+            </m:num>
+            <m:den>
+              <m:sSub>
+                <m:sSubPr>
+                  <m:ctrlPr>
+                    <w:rPr>
+                      <w:rFonts w:ascii="Cambria Math" w:eastAsiaTheme="minorEastAsia" w:hAnsi="Cambria Math"/>
+                      <w:i/>
+                      <w:lang w:val="es-CO"/>
+                    </w:rPr>
+                  </m:ctrlPr>
+                </m:sSubPr>
+                <m:e>
+                  <m:r>
+                    <w:rPr>
+                      <w:rFonts w:ascii="Cambria Math" w:eastAsiaTheme="minorEastAsia" w:hAnsi="Cambria Math"/>
+                      <w:lang w:val="es-CO"/>
+                    </w:rPr>
+                    <m:t>C</m:t>
+                  </m:r>
+                </m:e>
+                <m:sub>
+                  <m:r>
+                    <w:rPr>
+                      <w:rFonts w:ascii="Cambria Math" w:eastAsiaTheme="minorEastAsia" w:hAnsi="Cambria Math"/>
+                      <w:lang w:val="es-CO"/>
+                    </w:rPr>
+                    <m:t>1</m:t>
+                  </m:r>
+                </m:sub>
+              </m:sSub>
+            </m:den>
+          </m:f>
+          <m:r>
+            <w:rPr>
+              <w:rFonts w:ascii="Cambria Math" w:eastAsiaTheme="minorEastAsia" w:hAnsi="Cambria Math"/>
+              <w:lang w:val="es-CO"/>
+            </w:rPr>
+            <m:t>=</m:t>
+          </m:r>
+          <m:f>
+            <m:fPr>
+              <m:ctrlPr>
+                <w:rPr>
+                  <w:rFonts w:ascii="Cambria Math" w:eastAsiaTheme="minorEastAsia" w:hAnsi="Cambria Math"/>
+                  <w:bCs/>
+                  <w:i/>
+                  <w:iCs/>
+                  <w:lang w:val="es-CO"/>
+                </w:rPr>
+              </m:ctrlPr>
+            </m:fPr>
+            <m:num>
+              <m:r>
+                <w:rPr>
+                  <w:rFonts w:ascii="Cambria Math" w:eastAsiaTheme="minorEastAsia" w:hAnsi="Cambria Math"/>
+                  <w:lang w:val="es-CO"/>
+                </w:rPr>
+                <m:t>d</m:t>
+              </m:r>
+              <m:sSub>
+                <m:sSubPr>
+                  <m:ctrlPr>
+                    <w:rPr>
+                      <w:rFonts w:ascii="Cambria Math" w:eastAsiaTheme="minorEastAsia" w:hAnsi="Cambria Math"/>
+                      <w:bCs/>
+                      <w:i/>
+                      <w:iCs/>
+                      <w:lang w:val="es-CO"/>
+                    </w:rPr>
+                  </m:ctrlPr>
+                </m:sSubPr>
+                <m:e>
+                  <m:r>
+                    <w:rPr>
+                      <w:rFonts w:ascii="Cambria Math" w:eastAsiaTheme="minorEastAsia" w:hAnsi="Cambria Math"/>
+                      <w:lang w:val="es-CO"/>
+                    </w:rPr>
+                    <m:t>v</m:t>
+                  </m:r>
+                </m:e>
+                <m:sub>
+                  <m:sSub>
+                    <m:sSubPr>
+                      <m:ctrlPr>
+                        <w:rPr>
+                          <w:rFonts w:ascii="Cambria Math" w:eastAsiaTheme="minorEastAsia" w:hAnsi="Cambria Math"/>
+                          <w:bCs/>
+                          <w:i/>
+                          <w:iCs/>
+                          <w:lang w:val="es-CO"/>
+                        </w:rPr>
+                      </m:ctrlPr>
+                    </m:sSubPr>
+                    <m:e>
+                      <m:r>
+                        <w:rPr>
+                          <w:rFonts w:ascii="Cambria Math" w:eastAsiaTheme="minorEastAsia" w:hAnsi="Cambria Math"/>
+                          <w:lang w:val="es-CO"/>
+                        </w:rPr>
+                        <m:t>C</m:t>
+                      </m:r>
+                    </m:e>
+                    <m:sub>
+                      <m:r>
+                        <w:rPr>
+                          <w:rFonts w:ascii="Cambria Math" w:eastAsiaTheme="minorEastAsia" w:hAnsi="Cambria Math"/>
+                          <w:lang w:val="es-CO"/>
+                        </w:rPr>
+                        <m:t>1</m:t>
+                      </m:r>
+                    </m:sub>
+                  </m:sSub>
+                </m:sub>
+              </m:sSub>
+            </m:num>
+            <m:den>
+              <m:r>
+                <w:rPr>
+                  <w:rFonts w:ascii="Cambria Math" w:eastAsiaTheme="minorEastAsia" w:hAnsi="Cambria Math"/>
+                  <w:lang w:val="es-CO"/>
+                </w:rPr>
+                <m:t>dt</m:t>
+              </m:r>
+            </m:den>
+          </m:f>
+        </m:oMath>
+      </m:oMathPara>
+    </w:p>
+    <w:p>
+      <w:pPr>
+        <w:pStyle w:val="Prrafodelista"/>
+        <w:jc w:val="both"/>
+        <w:rPr>
+          <w:rFonts w:eastAsiaTheme="minorEastAsia"/>
+          <w:bCs/>
+          <w:iCs/>
+          <w:lang w:val="es-CO"/>
+        </w:rPr>
+      </w:pPr>
+    </w:p>
+    <w:p>
+      <w:pPr>
+        <w:pStyle w:val="Prrafodelista"/>
+        <w:jc w:val="both"/>
+        <w:rPr>
+          <w:rFonts w:eastAsiaTheme="minorEastAsia"/>
           <w:b/>
           <w:bCs/>
         </w:rPr>
@@ -18218,7 +19881,6 @@
         <w:jc w:val="both"/>
         <w:rPr>
           <w:rFonts w:eastAsiaTheme="minorEastAsia"/>
-          <w:iCs/>
           <w:lang w:val="es-CO"/>
         </w:rPr>
       </w:pPr>
@@ -18371,6 +20033,201 @@
             </w:rPr>
             <m:t>=?</m:t>
           </m:r>
+        </m:oMath>
+      </m:oMathPara>
+    </w:p>
+    <w:p>
+      <w:pPr>
+        <w:pStyle w:val="Prrafodelista"/>
+        <w:jc w:val="both"/>
+        <w:rPr>
+          <w:rFonts w:eastAsiaTheme="minorEastAsia"/>
+          <w:bCs/>
+          <w:iCs/>
+          <w:lang w:val="es-CO"/>
+        </w:rPr>
+      </w:pPr>
+      <m:oMathPara>
+        <m:oMath>
+          <m:sSub>
+            <m:sSubPr>
+              <m:ctrlPr>
+                <w:rPr>
+                  <w:rFonts w:ascii="Cambria Math" w:eastAsiaTheme="minorEastAsia" w:hAnsi="Cambria Math"/>
+                  <w:bCs/>
+                  <w:i/>
+                  <w:iCs/>
+                  <w:lang w:val="es-CO"/>
+                </w:rPr>
+              </m:ctrlPr>
+            </m:sSubPr>
+            <m:e>
+              <m:r>
+                <w:rPr>
+                  <w:rFonts w:ascii="Cambria Math" w:eastAsiaTheme="minorEastAsia" w:hAnsi="Cambria Math"/>
+                  <w:lang w:val="es-CO"/>
+                </w:rPr>
+                <m:t>v</m:t>
+              </m:r>
+            </m:e>
+            <m:sub>
+              <m:sSub>
+                <m:sSubPr>
+                  <m:ctrlPr>
+                    <w:rPr>
+                      <w:rFonts w:ascii="Cambria Math" w:eastAsiaTheme="minorEastAsia" w:hAnsi="Cambria Math"/>
+                      <w:bCs/>
+                      <w:i/>
+                      <w:iCs/>
+                      <w:lang w:val="es-CO"/>
+                    </w:rPr>
+                  </m:ctrlPr>
+                </m:sSubPr>
+                <m:e>
+                  <m:r>
+                    <w:rPr>
+                      <w:rFonts w:ascii="Cambria Math" w:eastAsiaTheme="minorEastAsia" w:hAnsi="Cambria Math"/>
+                      <w:lang w:val="es-CO"/>
+                    </w:rPr>
+                    <m:t>C</m:t>
+                  </m:r>
+                </m:e>
+                <m:sub>
+                  <m:r>
+                    <w:rPr>
+                      <w:rFonts w:ascii="Cambria Math" w:eastAsiaTheme="minorEastAsia" w:hAnsi="Cambria Math"/>
+                      <w:lang w:val="es-CO"/>
+                    </w:rPr>
+                    <m:t>1</m:t>
+                  </m:r>
+                </m:sub>
+              </m:sSub>
+            </m:sub>
+          </m:sSub>
+          <m:r>
+            <w:rPr>
+              <w:rFonts w:ascii="Cambria Math" w:eastAsiaTheme="minorEastAsia" w:hAnsi="Cambria Math"/>
+              <w:lang w:val="es-CO"/>
+            </w:rPr>
+            <m:t>=</m:t>
+          </m:r>
+          <m:sSub>
+            <m:sSubPr>
+              <m:ctrlPr>
+                <w:rPr>
+                  <w:rFonts w:ascii="Cambria Math" w:eastAsiaTheme="minorEastAsia" w:hAnsi="Cambria Math"/>
+                  <w:bCs/>
+                  <w:i/>
+                  <w:iCs/>
+                  <w:lang w:val="es-CO"/>
+                </w:rPr>
+              </m:ctrlPr>
+            </m:sSubPr>
+            <m:e>
+              <m:r>
+                <w:rPr>
+                  <w:rFonts w:ascii="Cambria Math" w:eastAsiaTheme="minorEastAsia" w:hAnsi="Cambria Math"/>
+                  <w:lang w:val="es-CO"/>
+                </w:rPr>
+                <m:t>i</m:t>
+              </m:r>
+            </m:e>
+            <m:sub>
+              <m:sSub>
+                <m:sSubPr>
+                  <m:ctrlPr>
+                    <w:rPr>
+                      <w:rFonts w:ascii="Cambria Math" w:eastAsiaTheme="minorEastAsia" w:hAnsi="Cambria Math"/>
+                      <w:bCs/>
+                      <w:i/>
+                      <w:iCs/>
+                      <w:lang w:val="es-CO"/>
+                    </w:rPr>
+                  </m:ctrlPr>
+                </m:sSubPr>
+                <m:e>
+                  <m:r>
+                    <w:rPr>
+                      <w:rFonts w:ascii="Cambria Math" w:eastAsiaTheme="minorEastAsia" w:hAnsi="Cambria Math"/>
+                      <w:lang w:val="es-CO"/>
+                    </w:rPr>
+                    <m:t>C</m:t>
+                  </m:r>
+                </m:e>
+                <m:sub>
+                  <m:r>
+                    <w:rPr>
+                      <w:rFonts w:ascii="Cambria Math" w:eastAsiaTheme="minorEastAsia" w:hAnsi="Cambria Math"/>
+                      <w:lang w:val="es-CO"/>
+                    </w:rPr>
+                    <m:t>2</m:t>
+                  </m:r>
+                </m:sub>
+              </m:sSub>
+            </m:sub>
+          </m:sSub>
+          <m:r>
+            <w:rPr>
+              <w:rFonts w:ascii="Cambria Math" w:eastAsiaTheme="minorEastAsia" w:hAnsi="Cambria Math"/>
+              <w:lang w:val="es-CO"/>
+            </w:rPr>
+            <m:t>R+</m:t>
+          </m:r>
+          <m:sSub>
+            <m:sSubPr>
+              <m:ctrlPr>
+                <w:rPr>
+                  <w:rFonts w:ascii="Cambria Math" w:eastAsiaTheme="minorEastAsia" w:hAnsi="Cambria Math"/>
+                  <w:bCs/>
+                  <w:i/>
+                  <w:iCs/>
+                  <w:lang w:val="es-CO"/>
+                </w:rPr>
+              </m:ctrlPr>
+            </m:sSubPr>
+            <m:e>
+              <m:r>
+                <w:rPr>
+                  <w:rFonts w:ascii="Cambria Math" w:eastAsiaTheme="minorEastAsia" w:hAnsi="Cambria Math"/>
+                  <w:lang w:val="es-CO"/>
+                </w:rPr>
+                <m:t>v</m:t>
+              </m:r>
+            </m:e>
+            <m:sub>
+              <m:sSub>
+                <m:sSubPr>
+                  <m:ctrlPr>
+                    <w:rPr>
+                      <w:rFonts w:ascii="Cambria Math" w:eastAsiaTheme="minorEastAsia" w:hAnsi="Cambria Math"/>
+                      <w:bCs/>
+                      <w:i/>
+                      <w:iCs/>
+                      <w:lang w:val="es-CO"/>
+                    </w:rPr>
+                  </m:ctrlPr>
+                </m:sSubPr>
+                <m:e>
+                  <m:r>
+                    <w:rPr>
+                      <w:rFonts w:ascii="Cambria Math" w:eastAsiaTheme="minorEastAsia" w:hAnsi="Cambria Math"/>
+                      <w:lang w:val="es-CO"/>
+                    </w:rPr>
+                    <m:t>C</m:t>
+                  </m:r>
+                </m:e>
+                <m:sub>
+                  <m:r>
+                    <w:rPr>
+                      <w:rFonts w:ascii="Cambria Math" w:eastAsiaTheme="minorEastAsia" w:hAnsi="Cambria Math"/>
+                      <w:lang w:val="es-CO"/>
+                    </w:rPr>
+                    <m:t>2</m:t>
+                  </m:r>
+                </m:sub>
+              </m:sSub>
+            </m:sub>
+          </m:sSub>
         </m:oMath>
       </m:oMathPara>
     </w:p>
@@ -20200,6 +22057,42 @@
     </w:p>
     <w:p>
       <w:pPr>
+        <w:rPr>
+          <w:rFonts w:eastAsiaTheme="minorEastAsia"/>
+          <w:b/>
+          <w:bCs/>
+        </w:rPr>
+      </w:pPr>
+    </w:p>
+    <w:p>
+      <w:pPr>
+        <w:rPr>
+          <w:rFonts w:eastAsiaTheme="minorEastAsia"/>
+          <w:b/>
+          <w:bCs/>
+        </w:rPr>
+      </w:pPr>
+    </w:p>
+    <w:p>
+      <w:pPr>
+        <w:rPr>
+          <w:rFonts w:eastAsiaTheme="minorEastAsia"/>
+          <w:b/>
+          <w:bCs/>
+        </w:rPr>
+      </w:pPr>
+    </w:p>
+    <w:p>
+      <w:pPr>
+        <w:rPr>
+          <w:rFonts w:eastAsiaTheme="minorEastAsia"/>
+          <w:b/>
+          <w:bCs/>
+        </w:rPr>
+      </w:pPr>
+    </w:p>
+    <w:p>
+      <w:pPr>
         <w:jc w:val="both"/>
         <w:rPr>
           <w:rFonts w:eastAsiaTheme="minorEastAsia"/>
@@ -20217,6 +22110,7 @@
           <w:iCs/>
           <w:lang w:val="es-CO"/>
         </w:rPr>
+        <w:lastRenderedPageBreak/>
         <w:t>Circuito RC:</w:t>
       </w:r>
     </w:p>
@@ -22664,11 +24558,38 @@
           <w:rFonts w:eastAsiaTheme="minorEastAsia"/>
           <w:b/>
           <w:bCs/>
-          <w:iCs/>
           <w:lang w:val="es-CO"/>
         </w:rPr>
       </w:pPr>
-      <w:r>
+    </w:p>
+    <w:p>
+      <w:pPr>
+        <w:pStyle w:val="Prrafodelista"/>
+        <w:jc w:val="both"/>
+        <w:rPr>
+          <w:rFonts w:eastAsiaTheme="minorEastAsia"/>
+          <w:b/>
+          <w:bCs/>
+          <w:lang w:val="es-CO"/>
+        </w:rPr>
+      </w:pPr>
+    </w:p>
+    <w:p>
+      <w:pPr>
+        <w:pStyle w:val="Prrafodelista"/>
+        <w:jc w:val="both"/>
+        <w:rPr>
+          <w:rFonts w:eastAsiaTheme="minorEastAsia"/>
+          <w:b/>
+          <w:bCs/>
+          <w:lang w:val="es-CO"/>
+        </w:rPr>
+      </w:pPr>
+    </w:p>
+    <w:p>
+      <w:pPr>
+        <w:pStyle w:val="Prrafodelista"/>
+        <w:jc w:val="both"/>
         <w:rPr>
           <w:rFonts w:eastAsiaTheme="minorEastAsia"/>
           <w:b/>
@@ -22676,6 +24597,16 @@
           <w:iCs/>
           <w:lang w:val="es-CO"/>
         </w:rPr>
+      </w:pPr>
+      <w:r>
+        <w:rPr>
+          <w:rFonts w:eastAsiaTheme="minorEastAsia"/>
+          <w:b/>
+          <w:bCs/>
+          <w:iCs/>
+          <w:lang w:val="es-CO"/>
+        </w:rPr>
+        <w:lastRenderedPageBreak/>
         <w:t>DB:</w:t>
       </w:r>
     </w:p>
@@ -22790,84 +24721,6 @@
           <w:lang w:val="es-CO"/>
         </w:rPr>
       </w:pPr>
-    </w:p>
-    <w:p>
-      <w:pPr>
-        <w:pStyle w:val="Prrafodelista"/>
-        <w:jc w:val="both"/>
-        <w:rPr>
-          <w:rFonts w:eastAsiaTheme="minorEastAsia"/>
-          <w:b/>
-          <w:bCs/>
-          <w:iCs/>
-          <w:lang w:val="es-CO"/>
-        </w:rPr>
-      </w:pPr>
-    </w:p>
-    <w:p>
-      <w:pPr>
-        <w:pStyle w:val="Prrafodelista"/>
-        <w:jc w:val="both"/>
-        <w:rPr>
-          <w:rFonts w:eastAsiaTheme="minorEastAsia"/>
-          <w:b/>
-          <w:bCs/>
-          <w:iCs/>
-          <w:lang w:val="es-CO"/>
-        </w:rPr>
-      </w:pPr>
-    </w:p>
-    <w:p>
-      <w:pPr>
-        <w:pStyle w:val="Prrafodelista"/>
-        <w:jc w:val="both"/>
-        <w:rPr>
-          <w:rFonts w:eastAsiaTheme="minorEastAsia"/>
-          <w:b/>
-          <w:bCs/>
-          <w:iCs/>
-          <w:lang w:val="es-CO"/>
-        </w:rPr>
-      </w:pPr>
-    </w:p>
-    <w:p>
-      <w:pPr>
-        <w:pStyle w:val="Prrafodelista"/>
-        <w:jc w:val="both"/>
-        <w:rPr>
-          <w:rFonts w:eastAsiaTheme="minorEastAsia"/>
-          <w:b/>
-          <w:bCs/>
-          <w:iCs/>
-          <w:lang w:val="es-CO"/>
-        </w:rPr>
-      </w:pPr>
-    </w:p>
-    <w:p>
-      <w:pPr>
-        <w:pStyle w:val="Prrafodelista"/>
-        <w:jc w:val="both"/>
-        <w:rPr>
-          <w:rFonts w:eastAsiaTheme="minorEastAsia"/>
-          <w:b/>
-          <w:bCs/>
-          <w:iCs/>
-          <w:lang w:val="es-CO"/>
-        </w:rPr>
-      </w:pPr>
-    </w:p>
-    <w:p>
-      <w:pPr>
-        <w:pStyle w:val="Prrafodelista"/>
-        <w:jc w:val="both"/>
-        <w:rPr>
-          <w:rFonts w:eastAsiaTheme="minorEastAsia"/>
-          <w:b/>
-          <w:bCs/>
-          <w:iCs/>
-          <w:lang w:val="es-CO"/>
-        </w:rPr>
-      </w:pPr>
       <w:r>
         <w:rPr>
           <w:rFonts w:eastAsiaTheme="minorEastAsia"/>
@@ -25031,12 +26884,36 @@
         <w:rPr>
           <w:rFonts w:eastAsiaTheme="minorEastAsia"/>
           <w:b/>
-          <w:bCs/>
-          <w:iCs/>
           <w:lang w:val="es-CO"/>
         </w:rPr>
       </w:pPr>
-      <w:r>
+    </w:p>
+    <w:p>
+      <w:pPr>
+        <w:pStyle w:val="Prrafodelista"/>
+        <w:jc w:val="both"/>
+        <w:rPr>
+          <w:rFonts w:eastAsiaTheme="minorEastAsia"/>
+          <w:b/>
+          <w:lang w:val="es-CO"/>
+        </w:rPr>
+      </w:pPr>
+    </w:p>
+    <w:p>
+      <w:pPr>
+        <w:pStyle w:val="Prrafodelista"/>
+        <w:jc w:val="both"/>
+        <w:rPr>
+          <w:rFonts w:eastAsiaTheme="minorEastAsia"/>
+          <w:b/>
+          <w:lang w:val="es-CO"/>
+        </w:rPr>
+      </w:pPr>
+    </w:p>
+    <w:p>
+      <w:pPr>
+        <w:pStyle w:val="Prrafodelista"/>
+        <w:jc w:val="both"/>
         <w:rPr>
           <w:rFonts w:eastAsiaTheme="minorEastAsia"/>
           <w:b/>
@@ -25044,6 +26921,16 @@
           <w:iCs/>
           <w:lang w:val="es-CO"/>
         </w:rPr>
+      </w:pPr>
+      <w:r>
+        <w:rPr>
+          <w:rFonts w:eastAsiaTheme="minorEastAsia"/>
+          <w:b/>
+          <w:bCs/>
+          <w:iCs/>
+          <w:lang w:val="es-CO"/>
+        </w:rPr>
+        <w:lastRenderedPageBreak/>
         <w:t>VE:</w:t>
       </w:r>
     </w:p>
@@ -27575,15 +29462,6 @@
     </w:p>
     <w:p>
       <w:pPr>
-        <w:pStyle w:val="Prrafodelista"/>
-        <w:jc w:val="both"/>
-        <w:rPr>
-          <w:rFonts w:eastAsiaTheme="minorEastAsia"/>
-          <w:iCs/>
-          <w:lang w:val="es-CO"/>
-        </w:rPr>
-      </w:pPr>
-      <w:r>
         <w:rPr>
           <w:rFonts w:eastAsiaTheme="minorEastAsia"/>
           <w:b/>
@@ -27591,6 +29469,60 @@
           <w:iCs/>
           <w:lang w:val="es-CO"/>
         </w:rPr>
+      </w:pPr>
+    </w:p>
+    <w:p>
+      <w:pPr>
+        <w:rPr>
+          <w:rFonts w:eastAsiaTheme="minorEastAsia"/>
+          <w:b/>
+          <w:bCs/>
+          <w:iCs/>
+          <w:lang w:val="es-CO"/>
+        </w:rPr>
+      </w:pPr>
+    </w:p>
+    <w:p>
+      <w:pPr>
+        <w:rPr>
+          <w:rFonts w:eastAsiaTheme="minorEastAsia"/>
+          <w:b/>
+          <w:bCs/>
+          <w:iCs/>
+          <w:lang w:val="es-CO"/>
+        </w:rPr>
+      </w:pPr>
+    </w:p>
+    <w:p>
+      <w:pPr>
+        <w:rPr>
+          <w:rFonts w:eastAsiaTheme="minorEastAsia"/>
+          <w:b/>
+          <w:bCs/>
+          <w:iCs/>
+          <w:lang w:val="es-CO"/>
+        </w:rPr>
+      </w:pPr>
+    </w:p>
+    <w:p>
+      <w:pPr>
+        <w:pStyle w:val="Prrafodelista"/>
+        <w:jc w:val="both"/>
+        <w:rPr>
+          <w:rFonts w:eastAsiaTheme="minorEastAsia"/>
+          <w:iCs/>
+          <w:lang w:val="es-CO"/>
+        </w:rPr>
+      </w:pPr>
+      <w:r>
+        <w:rPr>
+          <w:rFonts w:eastAsiaTheme="minorEastAsia"/>
+          <w:b/>
+          <w:bCs/>
+          <w:iCs/>
+          <w:lang w:val="es-CO"/>
+        </w:rPr>
+        <w:lastRenderedPageBreak/>
         <w:t>Ejemplo:</w:t>
       </w:r>
     </w:p>
@@ -27889,7 +29821,6 @@
               <w:rFonts w:ascii="Cambria Math" w:eastAsiaTheme="minorEastAsia" w:hAnsi="Cambria Math"/>
               <w:lang w:val="es-CO"/>
             </w:rPr>
-            <w:lastRenderedPageBreak/>
             <m:t>v=i</m:t>
           </m:r>
           <m:sSub>
@@ -28887,6 +30818,7 @@
           <w:noProof/>
           <w:lang w:val="es-CO"/>
         </w:rPr>
+        <w:lastRenderedPageBreak/>
         <w:drawing>
           <wp:inline distT="0" distB="0" distL="0" distR="0" wp14:anchorId="337C0016" wp14:editId="269310B9">
             <wp:extent cx="5612130" cy="2502535"/>
@@ -30150,7 +32082,6 @@
           <w:iCs/>
           <w:lang w:val="es-CO"/>
         </w:rPr>
-        <w:lastRenderedPageBreak/>
         <w:t>Definimos estados, entradas y salidas:</w:t>
       </w:r>
     </w:p>
@@ -35324,7 +37255,6 @@
           <w:noProof/>
           <w:lang w:val="es-CO"/>
         </w:rPr>
-        <w:lastRenderedPageBreak/>
         <w:drawing>
           <wp:inline distT="0" distB="0" distL="0" distR="0" wp14:anchorId="65CFAA95" wp14:editId="03CF1D3C">
             <wp:extent cx="1714500" cy="1458595"/>
@@ -35454,54 +37384,6 @@
           <w:lang w:val="es-CO"/>
         </w:rPr>
       </w:pPr>
-    </w:p>
-    <w:p>
-      <w:pPr>
-        <w:jc w:val="both"/>
-        <w:rPr>
-          <w:rFonts w:eastAsiaTheme="minorEastAsia"/>
-          <w:b/>
-          <w:bCs/>
-          <w:iCs/>
-          <w:lang w:val="es-CO"/>
-        </w:rPr>
-      </w:pPr>
-    </w:p>
-    <w:p>
-      <w:pPr>
-        <w:jc w:val="both"/>
-        <w:rPr>
-          <w:rFonts w:eastAsiaTheme="minorEastAsia"/>
-          <w:b/>
-          <w:bCs/>
-          <w:iCs/>
-          <w:lang w:val="es-CO"/>
-        </w:rPr>
-      </w:pPr>
-    </w:p>
-    <w:p>
-      <w:pPr>
-        <w:jc w:val="both"/>
-        <w:rPr>
-          <w:rFonts w:eastAsiaTheme="minorEastAsia"/>
-          <w:b/>
-          <w:bCs/>
-          <w:iCs/>
-          <w:lang w:val="es-CO"/>
-        </w:rPr>
-      </w:pPr>
-    </w:p>
-    <w:p>
-      <w:pPr>
-        <w:jc w:val="both"/>
-        <w:rPr>
-          <w:rFonts w:eastAsiaTheme="minorEastAsia"/>
-          <w:b/>
-          <w:bCs/>
-          <w:iCs/>
-          <w:lang w:val="es-CO"/>
-        </w:rPr>
-      </w:pPr>
       <w:r>
         <w:rPr>
           <w:rFonts w:eastAsiaTheme="minorEastAsia"/>
@@ -35811,6 +37693,558 @@
               </m:r>
             </m:sub>
           </m:sSub>
+        </m:oMath>
+      </m:oMathPara>
+    </w:p>
+    <w:p>
+      <w:pPr>
+        <w:jc w:val="both"/>
+        <w:rPr>
+          <w:rFonts w:eastAsiaTheme="minorEastAsia"/>
+          <w:iCs/>
+          <w:sz w:val="40"/>
+          <w:szCs w:val="40"/>
+          <w:lang w:val="es-CO"/>
+        </w:rPr>
+      </w:pPr>
+      <m:oMathPara>
+        <m:oMath>
+          <m:sSub>
+            <m:sSubPr>
+              <m:ctrlPr>
+                <w:rPr>
+                  <w:rFonts w:ascii="Cambria Math" w:eastAsiaTheme="minorEastAsia" w:hAnsi="Cambria Math"/>
+                  <w:i/>
+                  <w:iCs/>
+                  <w:sz w:val="40"/>
+                  <w:szCs w:val="40"/>
+                  <w:lang w:val="es-CO"/>
+                </w:rPr>
+              </m:ctrlPr>
+            </m:sSubPr>
+            <m:e>
+              <m:r>
+                <w:rPr>
+                  <w:rFonts w:ascii="Cambria Math" w:eastAsiaTheme="minorEastAsia" w:hAnsi="Cambria Math"/>
+                  <w:sz w:val="40"/>
+                  <w:szCs w:val="40"/>
+                  <w:lang w:val="es-CO"/>
+                </w:rPr>
+                <m:t>v</m:t>
+              </m:r>
+            </m:e>
+            <m:sub>
+              <m:r>
+                <w:rPr>
+                  <w:rFonts w:ascii="Cambria Math" w:eastAsiaTheme="minorEastAsia" w:hAnsi="Cambria Math"/>
+                  <w:sz w:val="40"/>
+                  <w:szCs w:val="40"/>
+                  <w:lang w:val="es-CO"/>
+                </w:rPr>
+                <m:t>A</m:t>
+              </m:r>
+            </m:sub>
+          </m:sSub>
+          <m:r>
+            <w:rPr>
+              <w:rFonts w:ascii="Cambria Math" w:eastAsiaTheme="minorEastAsia" w:hAnsi="Cambria Math"/>
+              <w:sz w:val="40"/>
+              <w:szCs w:val="40"/>
+              <w:lang w:val="es-CO"/>
+            </w:rPr>
+            <m:t>=</m:t>
+          </m:r>
+          <m:sSub>
+            <m:sSubPr>
+              <m:ctrlPr>
+                <w:rPr>
+                  <w:rFonts w:ascii="Cambria Math" w:eastAsiaTheme="minorEastAsia" w:hAnsi="Cambria Math"/>
+                  <w:i/>
+                  <w:iCs/>
+                  <w:sz w:val="40"/>
+                  <w:szCs w:val="40"/>
+                  <w:lang w:val="es-CO"/>
+                </w:rPr>
+              </m:ctrlPr>
+            </m:sSubPr>
+            <m:e>
+              <m:r>
+                <w:rPr>
+                  <w:rFonts w:ascii="Cambria Math" w:eastAsiaTheme="minorEastAsia" w:hAnsi="Cambria Math"/>
+                  <w:sz w:val="40"/>
+                  <w:szCs w:val="40"/>
+                  <w:lang w:val="es-CO"/>
+                </w:rPr>
+                <m:t>v</m:t>
+              </m:r>
+            </m:e>
+            <m:sub>
+              <m:r>
+                <w:rPr>
+                  <w:rFonts w:ascii="Cambria Math" w:eastAsiaTheme="minorEastAsia" w:hAnsi="Cambria Math"/>
+                  <w:sz w:val="40"/>
+                  <w:szCs w:val="40"/>
+                  <w:lang w:val="es-CO"/>
+                </w:rPr>
+                <m:t>B</m:t>
+              </m:r>
+            </m:sub>
+          </m:sSub>
+          <m:r>
+            <w:rPr>
+              <w:rFonts w:ascii="Cambria Math" w:eastAsiaTheme="minorEastAsia" w:hAnsi="Cambria Math"/>
+              <w:sz w:val="40"/>
+              <w:szCs w:val="40"/>
+              <w:lang w:val="es-CO"/>
+            </w:rPr>
+            <m:t>=0</m:t>
+          </m:r>
+        </m:oMath>
+      </m:oMathPara>
+    </w:p>
+    <w:p>
+      <w:pPr>
+        <w:jc w:val="both"/>
+        <w:rPr>
+          <w:rFonts w:eastAsiaTheme="minorEastAsia"/>
+          <w:iCs/>
+          <w:sz w:val="40"/>
+          <w:szCs w:val="40"/>
+          <w:lang w:val="es-CO"/>
+        </w:rPr>
+      </w:pPr>
+      <m:oMathPara>
+        <m:oMath>
+          <m:f>
+            <m:fPr>
+              <m:ctrlPr>
+                <w:rPr>
+                  <w:rFonts w:ascii="Cambria Math" w:eastAsiaTheme="minorEastAsia" w:hAnsi="Cambria Math"/>
+                  <w:i/>
+                  <w:iCs/>
+                  <w:sz w:val="40"/>
+                  <w:szCs w:val="40"/>
+                  <w:lang w:val="es-CO"/>
+                </w:rPr>
+              </m:ctrlPr>
+            </m:fPr>
+            <m:num>
+              <m:sSub>
+                <m:sSubPr>
+                  <m:ctrlPr>
+                    <w:rPr>
+                      <w:rFonts w:ascii="Cambria Math" w:eastAsiaTheme="minorEastAsia" w:hAnsi="Cambria Math"/>
+                      <w:i/>
+                      <w:iCs/>
+                      <w:sz w:val="40"/>
+                      <w:szCs w:val="40"/>
+                      <w:lang w:val="es-CO"/>
+                    </w:rPr>
+                  </m:ctrlPr>
+                </m:sSubPr>
+                <m:e>
+                  <m:r>
+                    <w:rPr>
+                      <w:rFonts w:ascii="Cambria Math" w:eastAsiaTheme="minorEastAsia" w:hAnsi="Cambria Math"/>
+                      <w:sz w:val="40"/>
+                      <w:szCs w:val="40"/>
+                      <w:lang w:val="es-CO"/>
+                    </w:rPr>
+                    <m:t>e</m:t>
+                  </m:r>
+                </m:e>
+                <m:sub>
+                  <m:r>
+                    <w:rPr>
+                      <w:rFonts w:ascii="Cambria Math" w:eastAsiaTheme="minorEastAsia" w:hAnsi="Cambria Math"/>
+                      <w:sz w:val="40"/>
+                      <w:szCs w:val="40"/>
+                      <w:lang w:val="es-CO"/>
+                    </w:rPr>
+                    <m:t>i</m:t>
+                  </m:r>
+                </m:sub>
+              </m:sSub>
+              <m:r>
+                <w:rPr>
+                  <w:rFonts w:ascii="Cambria Math" w:eastAsiaTheme="minorEastAsia" w:hAnsi="Cambria Math"/>
+                  <w:sz w:val="40"/>
+                  <w:szCs w:val="40"/>
+                  <w:lang w:val="es-CO"/>
+                </w:rPr>
+                <m:t>-</m:t>
+              </m:r>
+              <m:sSub>
+                <m:sSubPr>
+                  <m:ctrlPr>
+                    <w:rPr>
+                      <w:rFonts w:ascii="Cambria Math" w:eastAsiaTheme="minorEastAsia" w:hAnsi="Cambria Math"/>
+                      <w:i/>
+                      <w:iCs/>
+                      <w:sz w:val="40"/>
+                      <w:szCs w:val="40"/>
+                      <w:lang w:val="es-CO"/>
+                    </w:rPr>
+                  </m:ctrlPr>
+                </m:sSubPr>
+                <m:e>
+                  <m:r>
+                    <w:rPr>
+                      <w:rFonts w:ascii="Cambria Math" w:eastAsiaTheme="minorEastAsia" w:hAnsi="Cambria Math"/>
+                      <w:sz w:val="40"/>
+                      <w:szCs w:val="40"/>
+                      <w:lang w:val="es-CO"/>
+                    </w:rPr>
+                    <m:t>v</m:t>
+                  </m:r>
+                </m:e>
+                <m:sub>
+                  <m:r>
+                    <w:rPr>
+                      <w:rFonts w:ascii="Cambria Math" w:eastAsiaTheme="minorEastAsia" w:hAnsi="Cambria Math"/>
+                      <w:sz w:val="40"/>
+                      <w:szCs w:val="40"/>
+                      <w:lang w:val="es-CO"/>
+                    </w:rPr>
+                    <m:t>A</m:t>
+                  </m:r>
+                </m:sub>
+              </m:sSub>
+            </m:num>
+            <m:den>
+              <m:sSub>
+                <m:sSubPr>
+                  <m:ctrlPr>
+                    <w:rPr>
+                      <w:rFonts w:ascii="Cambria Math" w:eastAsiaTheme="minorEastAsia" w:hAnsi="Cambria Math"/>
+                      <w:i/>
+                      <w:iCs/>
+                      <w:sz w:val="40"/>
+                      <w:szCs w:val="40"/>
+                      <w:lang w:val="es-CO"/>
+                    </w:rPr>
+                  </m:ctrlPr>
+                </m:sSubPr>
+                <m:e>
+                  <m:r>
+                    <w:rPr>
+                      <w:rFonts w:ascii="Cambria Math" w:eastAsiaTheme="minorEastAsia" w:hAnsi="Cambria Math"/>
+                      <w:sz w:val="40"/>
+                      <w:szCs w:val="40"/>
+                      <w:lang w:val="es-CO"/>
+                    </w:rPr>
+                    <m:t>R</m:t>
+                  </m:r>
+                </m:e>
+                <m:sub>
+                  <m:r>
+                    <w:rPr>
+                      <w:rFonts w:ascii="Cambria Math" w:eastAsiaTheme="minorEastAsia" w:hAnsi="Cambria Math"/>
+                      <w:sz w:val="40"/>
+                      <w:szCs w:val="40"/>
+                      <w:lang w:val="es-CO"/>
+                    </w:rPr>
+                    <m:t>i</m:t>
+                  </m:r>
+                </m:sub>
+              </m:sSub>
+            </m:den>
+          </m:f>
+          <m:r>
+            <w:rPr>
+              <w:rFonts w:ascii="Cambria Math" w:eastAsiaTheme="minorEastAsia" w:hAnsi="Cambria Math"/>
+              <w:sz w:val="40"/>
+              <w:szCs w:val="40"/>
+              <w:lang w:val="es-CO"/>
+            </w:rPr>
+            <m:t>=</m:t>
+          </m:r>
+          <m:f>
+            <m:fPr>
+              <m:ctrlPr>
+                <w:rPr>
+                  <w:rFonts w:ascii="Cambria Math" w:eastAsiaTheme="minorEastAsia" w:hAnsi="Cambria Math"/>
+                  <w:i/>
+                  <w:iCs/>
+                  <w:sz w:val="40"/>
+                  <w:szCs w:val="40"/>
+                  <w:lang w:val="es-CO"/>
+                </w:rPr>
+              </m:ctrlPr>
+            </m:fPr>
+            <m:num>
+              <m:sSub>
+                <m:sSubPr>
+                  <m:ctrlPr>
+                    <w:rPr>
+                      <w:rFonts w:ascii="Cambria Math" w:eastAsiaTheme="minorEastAsia" w:hAnsi="Cambria Math"/>
+                      <w:i/>
+                      <w:iCs/>
+                      <w:sz w:val="40"/>
+                      <w:szCs w:val="40"/>
+                      <w:lang w:val="es-CO"/>
+                    </w:rPr>
+                  </m:ctrlPr>
+                </m:sSubPr>
+                <m:e>
+                  <m:r>
+                    <w:rPr>
+                      <w:rFonts w:ascii="Cambria Math" w:eastAsiaTheme="minorEastAsia" w:hAnsi="Cambria Math"/>
+                      <w:sz w:val="40"/>
+                      <w:szCs w:val="40"/>
+                      <w:lang w:val="es-CO"/>
+                    </w:rPr>
+                    <m:t>v</m:t>
+                  </m:r>
+                </m:e>
+                <m:sub>
+                  <m:r>
+                    <w:rPr>
+                      <w:rFonts w:ascii="Cambria Math" w:eastAsiaTheme="minorEastAsia" w:hAnsi="Cambria Math"/>
+                      <w:sz w:val="40"/>
+                      <w:szCs w:val="40"/>
+                      <w:lang w:val="es-CO"/>
+                    </w:rPr>
+                    <m:t>A</m:t>
+                  </m:r>
+                </m:sub>
+              </m:sSub>
+              <m:r>
+                <w:rPr>
+                  <w:rFonts w:ascii="Cambria Math" w:eastAsiaTheme="minorEastAsia" w:hAnsi="Cambria Math"/>
+                  <w:sz w:val="40"/>
+                  <w:szCs w:val="40"/>
+                  <w:lang w:val="es-CO"/>
+                </w:rPr>
+                <m:t>-</m:t>
+              </m:r>
+              <m:sSub>
+                <m:sSubPr>
+                  <m:ctrlPr>
+                    <w:rPr>
+                      <w:rFonts w:ascii="Cambria Math" w:eastAsiaTheme="minorEastAsia" w:hAnsi="Cambria Math"/>
+                      <w:i/>
+                      <w:iCs/>
+                      <w:sz w:val="40"/>
+                      <w:szCs w:val="40"/>
+                      <w:lang w:val="es-CO"/>
+                    </w:rPr>
+                  </m:ctrlPr>
+                </m:sSubPr>
+                <m:e>
+                  <m:r>
+                    <w:rPr>
+                      <w:rFonts w:ascii="Cambria Math" w:eastAsiaTheme="minorEastAsia" w:hAnsi="Cambria Math"/>
+                      <w:sz w:val="40"/>
+                      <w:szCs w:val="40"/>
+                      <w:lang w:val="es-CO"/>
+                    </w:rPr>
+                    <m:t>e</m:t>
+                  </m:r>
+                </m:e>
+                <m:sub>
+                  <m:r>
+                    <w:rPr>
+                      <w:rFonts w:ascii="Cambria Math" w:eastAsiaTheme="minorEastAsia" w:hAnsi="Cambria Math"/>
+                      <w:sz w:val="40"/>
+                      <w:szCs w:val="40"/>
+                      <w:lang w:val="es-CO"/>
+                    </w:rPr>
+                    <m:t>o</m:t>
+                  </m:r>
+                </m:sub>
+              </m:sSub>
+            </m:num>
+            <m:den>
+              <m:sSub>
+                <m:sSubPr>
+                  <m:ctrlPr>
+                    <w:rPr>
+                      <w:rFonts w:ascii="Cambria Math" w:eastAsiaTheme="minorEastAsia" w:hAnsi="Cambria Math"/>
+                      <w:i/>
+                      <w:iCs/>
+                      <w:sz w:val="40"/>
+                      <w:szCs w:val="40"/>
+                      <w:lang w:val="es-CO"/>
+                    </w:rPr>
+                  </m:ctrlPr>
+                </m:sSubPr>
+                <m:e>
+                  <m:r>
+                    <w:rPr>
+                      <w:rFonts w:ascii="Cambria Math" w:eastAsiaTheme="minorEastAsia" w:hAnsi="Cambria Math"/>
+                      <w:sz w:val="40"/>
+                      <w:szCs w:val="40"/>
+                      <w:lang w:val="es-CO"/>
+                    </w:rPr>
+                    <m:t>R</m:t>
+                  </m:r>
+                </m:e>
+                <m:sub>
+                  <m:r>
+                    <w:rPr>
+                      <w:rFonts w:ascii="Cambria Math" w:eastAsiaTheme="minorEastAsia" w:hAnsi="Cambria Math"/>
+                      <w:sz w:val="40"/>
+                      <w:szCs w:val="40"/>
+                      <w:lang w:val="es-CO"/>
+                    </w:rPr>
+                    <m:t>f</m:t>
+                  </m:r>
+                </m:sub>
+              </m:sSub>
+            </m:den>
+          </m:f>
+          <m:r>
+            <w:rPr>
+              <w:rFonts w:ascii="Cambria Math" w:eastAsiaTheme="minorEastAsia" w:hAnsi="Cambria Math"/>
+              <w:sz w:val="40"/>
+              <w:szCs w:val="40"/>
+              <w:lang w:val="es-CO"/>
+            </w:rPr>
+            <m:t>+</m:t>
+          </m:r>
+          <m:r>
+            <w:rPr>
+              <w:rFonts w:ascii="Cambria Math" w:eastAsiaTheme="minorEastAsia" w:hAnsi="Cambria Math"/>
+              <w:sz w:val="40"/>
+              <w:szCs w:val="40"/>
+              <w:lang w:val="es-CO"/>
+            </w:rPr>
+            <m:t>C</m:t>
+          </m:r>
+          <m:f>
+            <m:fPr>
+              <m:ctrlPr>
+                <w:rPr>
+                  <w:rFonts w:ascii="Cambria Math" w:eastAsiaTheme="minorEastAsia" w:hAnsi="Cambria Math"/>
+                  <w:i/>
+                  <w:iCs/>
+                  <w:sz w:val="40"/>
+                  <w:szCs w:val="40"/>
+                  <w:lang w:val="es-CO"/>
+                </w:rPr>
+              </m:ctrlPr>
+            </m:fPr>
+            <m:num>
+              <m:r>
+                <w:rPr>
+                  <w:rFonts w:ascii="Cambria Math" w:eastAsiaTheme="minorEastAsia" w:hAnsi="Cambria Math"/>
+                  <w:sz w:val="40"/>
+                  <w:szCs w:val="40"/>
+                  <w:lang w:val="es-CO"/>
+                </w:rPr>
+                <m:t>d</m:t>
+              </m:r>
+            </m:num>
+            <m:den>
+              <m:r>
+                <w:rPr>
+                  <w:rFonts w:ascii="Cambria Math" w:eastAsiaTheme="minorEastAsia" w:hAnsi="Cambria Math"/>
+                  <w:sz w:val="40"/>
+                  <w:szCs w:val="40"/>
+                  <w:lang w:val="es-CO"/>
+                </w:rPr>
+                <m:t>dt</m:t>
+              </m:r>
+            </m:den>
+          </m:f>
+          <m:d>
+            <m:dPr>
+              <m:ctrlPr>
+                <w:rPr>
+                  <w:rFonts w:ascii="Cambria Math" w:eastAsiaTheme="minorEastAsia" w:hAnsi="Cambria Math"/>
+                  <w:i/>
+                  <w:iCs/>
+                  <w:sz w:val="40"/>
+                  <w:szCs w:val="40"/>
+                  <w:lang w:val="es-CO"/>
+                </w:rPr>
+              </m:ctrlPr>
+            </m:dPr>
+            <m:e>
+              <m:sSub>
+                <m:sSubPr>
+                  <m:ctrlPr>
+                    <w:rPr>
+                      <w:rFonts w:ascii="Cambria Math" w:eastAsiaTheme="minorEastAsia" w:hAnsi="Cambria Math"/>
+                      <w:i/>
+                      <w:iCs/>
+                      <w:sz w:val="40"/>
+                      <w:szCs w:val="40"/>
+                      <w:lang w:val="es-CO"/>
+                    </w:rPr>
+                  </m:ctrlPr>
+                </m:sSubPr>
+                <m:e>
+                  <m:r>
+                    <w:rPr>
+                      <w:rFonts w:ascii="Cambria Math" w:eastAsiaTheme="minorEastAsia" w:hAnsi="Cambria Math"/>
+                      <w:sz w:val="40"/>
+                      <w:szCs w:val="40"/>
+                      <w:lang w:val="es-CO"/>
+                    </w:rPr>
+                    <m:t>v</m:t>
+                  </m:r>
+                </m:e>
+                <m:sub>
+                  <m:r>
+                    <w:rPr>
+                      <w:rFonts w:ascii="Cambria Math" w:eastAsiaTheme="minorEastAsia" w:hAnsi="Cambria Math"/>
+                      <w:sz w:val="40"/>
+                      <w:szCs w:val="40"/>
+                      <w:lang w:val="es-CO"/>
+                    </w:rPr>
+                    <m:t>A</m:t>
+                  </m:r>
+                </m:sub>
+              </m:sSub>
+              <m:r>
+                <w:rPr>
+                  <w:rFonts w:ascii="Cambria Math" w:eastAsiaTheme="minorEastAsia" w:hAnsi="Cambria Math"/>
+                  <w:sz w:val="40"/>
+                  <w:szCs w:val="40"/>
+                  <w:lang w:val="es-CO"/>
+                </w:rPr>
+                <m:t>-</m:t>
+              </m:r>
+              <m:sSub>
+                <m:sSubPr>
+                  <m:ctrlPr>
+                    <w:rPr>
+                      <w:rFonts w:ascii="Cambria Math" w:eastAsiaTheme="minorEastAsia" w:hAnsi="Cambria Math"/>
+                      <w:i/>
+                      <w:iCs/>
+                      <w:sz w:val="40"/>
+                      <w:szCs w:val="40"/>
+                      <w:lang w:val="es-CO"/>
+                    </w:rPr>
+                  </m:ctrlPr>
+                </m:sSubPr>
+                <m:e>
+                  <m:r>
+                    <w:rPr>
+                      <w:rFonts w:ascii="Cambria Math" w:eastAsiaTheme="minorEastAsia" w:hAnsi="Cambria Math"/>
+                      <w:sz w:val="40"/>
+                      <w:szCs w:val="40"/>
+                      <w:lang w:val="es-CO"/>
+                    </w:rPr>
+                    <m:t>e</m:t>
+                  </m:r>
+                </m:e>
+                <m:sub>
+                  <m:r>
+                    <w:rPr>
+                      <w:rFonts w:ascii="Cambria Math" w:eastAsiaTheme="minorEastAsia" w:hAnsi="Cambria Math"/>
+                      <w:sz w:val="40"/>
+                      <w:szCs w:val="40"/>
+                      <w:lang w:val="es-CO"/>
+                    </w:rPr>
+                    <m:t>o</m:t>
+                  </m:r>
+                </m:sub>
+              </m:sSub>
+            </m:e>
+          </m:d>
         </m:oMath>
       </m:oMathPara>
     </w:p>
@@ -36869,95 +39303,193 @@
       <w:pPr>
         <w:jc w:val="both"/>
         <w:rPr>
-          <w:rFonts w:eastAsiaTheme="minorEastAsia"/>
-          <w:b/>
-          <w:bCs/>
-          <w:iCs/>
-          <w:sz w:val="40"/>
-          <w:szCs w:val="40"/>
           <w:lang w:val="es-CO"/>
         </w:rPr>
       </w:pPr>
-    </w:p>
-    <w:p>
-      <w:pPr>
-        <w:jc w:val="both"/>
-        <w:rPr>
-          <w:rFonts w:eastAsiaTheme="minorEastAsia"/>
-          <w:b/>
-          <w:bCs/>
-          <w:iCs/>
-          <w:sz w:val="40"/>
-          <w:szCs w:val="40"/>
-          <w:lang w:val="es-CO"/>
-        </w:rPr>
-      </w:pPr>
-    </w:p>
-    <w:p>
-      <w:pPr>
-        <w:jc w:val="both"/>
-        <w:rPr>
-          <w:rFonts w:eastAsiaTheme="minorEastAsia"/>
-          <w:lang w:val="es-CO"/>
-        </w:rPr>
-      </w:pPr>
-    </w:p>
-    <w:p>
-      <w:pPr>
-        <w:jc w:val="both"/>
-        <w:rPr>
-          <w:rFonts w:eastAsiaTheme="minorEastAsia"/>
-          <w:lang w:val="es-CO"/>
-        </w:rPr>
-      </w:pPr>
-    </w:p>
-    <w:p>
-      <w:pPr>
-        <w:jc w:val="both"/>
-        <w:rPr>
-          <w:rFonts w:eastAsiaTheme="minorEastAsia"/>
-          <w:iCs/>
-          <w:lang w:val="es-CO"/>
-        </w:rPr>
-      </w:pPr>
-    </w:p>
-    <w:p>
-      <w:pPr>
-        <w:jc w:val="both"/>
-        <w:rPr>
-          <w:rFonts w:eastAsiaTheme="minorEastAsia"/>
-          <w:iCs/>
-          <w:lang w:val="es-CO"/>
-        </w:rPr>
-      </w:pPr>
-    </w:p>
-    <w:p>
-      <w:pPr>
-        <w:rPr>
-          <w:lang w:val="es-CO"/>
-        </w:rPr>
-      </w:pPr>
-    </w:p>
-    <w:p>
-      <w:pPr>
-        <w:rPr>
-          <w:lang w:val="es-CO"/>
-        </w:rPr>
-      </w:pPr>
-    </w:p>
-    <w:p>
-      <w:pPr>
-        <w:rPr>
-          <w:lang w:val="es-CO"/>
-        </w:rPr>
-      </w:pPr>
-    </w:p>
-    <w:p>
-      <w:pPr>
-        <w:rPr>
-          <w:lang w:val="es-CO"/>
-        </w:rPr>
-      </w:pPr>
+      <m:oMathPara>
+        <m:oMath>
+          <m:r>
+            <m:rPr>
+              <m:sty m:val="bi"/>
+            </m:rPr>
+            <w:rPr>
+              <w:rFonts w:ascii="Cambria Math" w:eastAsiaTheme="minorEastAsia" w:hAnsi="Cambria Math"/>
+              <w:sz w:val="40"/>
+              <w:szCs w:val="40"/>
+              <w:lang w:val="es-CO"/>
+            </w:rPr>
+            <m:t>K=</m:t>
+          </m:r>
+          <m:sSub>
+            <m:sSubPr>
+              <m:ctrlPr>
+                <w:rPr>
+                  <w:rFonts w:ascii="Cambria Math" w:eastAsiaTheme="minorEastAsia" w:hAnsi="Cambria Math"/>
+                  <w:b/>
+                  <w:bCs/>
+                  <w:i/>
+                  <w:iCs/>
+                  <w:sz w:val="40"/>
+                  <w:szCs w:val="40"/>
+                  <w:lang w:val="es-CO"/>
+                </w:rPr>
+              </m:ctrlPr>
+            </m:sSubPr>
+            <m:e>
+              <m:r>
+                <m:rPr>
+                  <m:sty m:val="bi"/>
+                </m:rPr>
+                <w:rPr>
+                  <w:rFonts w:ascii="Cambria Math" w:eastAsiaTheme="minorEastAsia" w:hAnsi="Cambria Math"/>
+                  <w:sz w:val="40"/>
+                  <w:szCs w:val="40"/>
+                  <w:lang w:val="es-CO"/>
+                </w:rPr>
+                <m:t>-R</m:t>
+              </m:r>
+            </m:e>
+            <m:sub>
+              <m:r>
+                <m:rPr>
+                  <m:sty m:val="bi"/>
+                </m:rPr>
+                <w:rPr>
+                  <w:rFonts w:ascii="Cambria Math" w:eastAsiaTheme="minorEastAsia" w:hAnsi="Cambria Math"/>
+                  <w:sz w:val="40"/>
+                  <w:szCs w:val="40"/>
+                  <w:lang w:val="es-CO"/>
+                </w:rPr>
+                <m:t>f</m:t>
+              </m:r>
+            </m:sub>
+          </m:sSub>
+          <m:r>
+            <m:rPr>
+              <m:sty m:val="bi"/>
+            </m:rPr>
+            <w:rPr>
+              <w:rFonts w:ascii="Cambria Math" w:eastAsiaTheme="minorEastAsia" w:hAnsi="Cambria Math"/>
+              <w:sz w:val="40"/>
+              <w:szCs w:val="40"/>
+              <w:lang w:val="es-CO"/>
+            </w:rPr>
+            <m:t>/</m:t>
+          </m:r>
+          <m:sSub>
+            <m:sSubPr>
+              <m:ctrlPr>
+                <w:rPr>
+                  <w:rFonts w:ascii="Cambria Math" w:eastAsiaTheme="minorEastAsia" w:hAnsi="Cambria Math"/>
+                  <w:b/>
+                  <w:bCs/>
+                  <w:i/>
+                  <w:iCs/>
+                  <w:sz w:val="40"/>
+                  <w:szCs w:val="40"/>
+                  <w:lang w:val="es-CO"/>
+                </w:rPr>
+              </m:ctrlPr>
+            </m:sSubPr>
+            <m:e>
+              <m:r>
+                <m:rPr>
+                  <m:sty m:val="bi"/>
+                </m:rPr>
+                <w:rPr>
+                  <w:rFonts w:ascii="Cambria Math" w:eastAsiaTheme="minorEastAsia" w:hAnsi="Cambria Math"/>
+                  <w:sz w:val="40"/>
+                  <w:szCs w:val="40"/>
+                  <w:lang w:val="es-CO"/>
+                </w:rPr>
+                <m:t>R</m:t>
+              </m:r>
+            </m:e>
+            <m:sub>
+              <m:r>
+                <m:rPr>
+                  <m:sty m:val="bi"/>
+                </m:rPr>
+                <w:rPr>
+                  <w:rFonts w:ascii="Cambria Math" w:eastAsiaTheme="minorEastAsia" w:hAnsi="Cambria Math"/>
+                  <w:sz w:val="40"/>
+                  <w:szCs w:val="40"/>
+                  <w:lang w:val="es-CO"/>
+                </w:rPr>
+                <m:t>i</m:t>
+              </m:r>
+            </m:sub>
+          </m:sSub>
+          <m:r>
+            <m:rPr>
+              <m:sty m:val="bi"/>
+            </m:rPr>
+            <w:rPr>
+              <w:rFonts w:ascii="Cambria Math" w:eastAsiaTheme="minorEastAsia" w:hAnsi="Cambria Math"/>
+              <w:sz w:val="40"/>
+              <w:szCs w:val="40"/>
+              <w:lang w:val="es-CO"/>
+            </w:rPr>
+            <m:t>, τ=</m:t>
+          </m:r>
+          <m:sSub>
+            <m:sSubPr>
+              <m:ctrlPr>
+                <w:rPr>
+                  <w:rFonts w:ascii="Cambria Math" w:eastAsiaTheme="minorEastAsia" w:hAnsi="Cambria Math"/>
+                  <w:b/>
+                  <w:bCs/>
+                  <w:i/>
+                  <w:iCs/>
+                  <w:sz w:val="40"/>
+                  <w:szCs w:val="40"/>
+                  <w:lang w:val="es-CO"/>
+                </w:rPr>
+              </m:ctrlPr>
+            </m:sSubPr>
+            <m:e>
+              <m:r>
+                <m:rPr>
+                  <m:sty m:val="bi"/>
+                </m:rPr>
+                <w:rPr>
+                  <w:rFonts w:ascii="Cambria Math" w:eastAsiaTheme="minorEastAsia" w:hAnsi="Cambria Math"/>
+                  <w:sz w:val="40"/>
+                  <w:szCs w:val="40"/>
+                  <w:lang w:val="es-CO"/>
+                </w:rPr>
+                <m:t>R</m:t>
+              </m:r>
+            </m:e>
+            <m:sub>
+              <m:r>
+                <m:rPr>
+                  <m:sty m:val="bi"/>
+                </m:rPr>
+                <w:rPr>
+                  <w:rFonts w:ascii="Cambria Math" w:eastAsiaTheme="minorEastAsia" w:hAnsi="Cambria Math"/>
+                  <w:sz w:val="40"/>
+                  <w:szCs w:val="40"/>
+                  <w:lang w:val="es-CO"/>
+                </w:rPr>
+                <m:t>f</m:t>
+              </m:r>
+            </m:sub>
+          </m:sSub>
+          <m:r>
+            <m:rPr>
+              <m:sty m:val="bi"/>
+            </m:rPr>
+            <w:rPr>
+              <w:rFonts w:ascii="Cambria Math" w:eastAsiaTheme="minorEastAsia" w:hAnsi="Cambria Math"/>
+              <w:sz w:val="40"/>
+              <w:szCs w:val="40"/>
+              <w:lang w:val="es-CO"/>
+            </w:rPr>
+            <m:t>C</m:t>
+          </m:r>
+        </m:oMath>
+      </m:oMathPara>
     </w:p>
     <w:sectPr>
       <w:pgSz w:w="12240" w:h="15840"/>

</xml_diff>